<commit_message>
Finalização das coisas princiais para o programa estar pronto a ser usado
</commit_message>
<xml_diff>
--- a/Versao Final/Manual de Programador/Manual de Programador.docx
+++ b/Versao Final/Manual de Programador/Manual de Programador.docx
@@ -15,7 +15,15 @@
         <w:rPr>
           <w:sz w:val="96"/>
         </w:rPr>
-        <w:t>Manual de Programador</w:t>
+        <w:t xml:space="preserve">Manual de </w:t>
+      </w:r>
+      <w:bookmarkStart w:id="0" w:name="_GoBack"/>
+      <w:bookmarkEnd w:id="0"/>
+      <w:r>
+        <w:rPr>
+          <w:sz w:val="96"/>
+        </w:rPr>
+        <w:t>Programador</w:t>
       </w:r>
     </w:p>
     <w:p>
@@ -43,7 +51,7 @@
           <w:lang w:eastAsia="pt-PT"/>
         </w:rPr>
         <w:drawing>
-          <wp:inline distT="0" distB="0" distL="0" distR="0" wp14:anchorId="791BB111" wp14:editId="08B73FD1">
+          <wp:inline distT="0" distB="0" distL="0" distR="0" wp14:anchorId="742AD597" wp14:editId="2A51037C">
             <wp:extent cx="5507990" cy="3673475"/>
             <wp:effectExtent l="0" t="0" r="0" b="3175"/>
             <wp:docPr id="1" name="Imagem 1"/>
@@ -167,7 +175,7 @@
             <w:rPr>
               <w:noProof/>
             </w:rPr>
-            <w:t>Bibliotecas</w:t>
+            <w:t>INTRODUÇÃO</w:t>
           </w:r>
           <w:r>
             <w:rPr>
@@ -185,7 +193,7 @@
             <w:rPr>
               <w:noProof/>
             </w:rPr>
-            <w:instrText xml:space="preserve"> PAGEREF _Toc11615013 \h </w:instrText>
+            <w:instrText xml:space="preserve"> PAGEREF _Toc11709937 \h </w:instrText>
           </w:r>
           <w:r>
             <w:rPr>
@@ -228,7 +236,7 @@
             <w:rPr>
               <w:noProof/>
             </w:rPr>
-            <w:t>Titulo.h</w:t>
+            <w:t>BASE DE DADOS</w:t>
           </w:r>
           <w:r>
             <w:rPr>
@@ -246,7 +254,7 @@
             <w:rPr>
               <w:noProof/>
             </w:rPr>
-            <w:instrText xml:space="preserve"> PAGEREF _Toc11615014 \h </w:instrText>
+            <w:instrText xml:space="preserve"> PAGEREF _Toc11709938 \h </w:instrText>
           </w:r>
           <w:r>
             <w:rPr>
@@ -263,7 +271,574 @@
             <w:rPr>
               <w:noProof/>
             </w:rPr>
-            <w:t>1</w:t>
+            <w:t>2</w:t>
+          </w:r>
+          <w:r>
+            <w:rPr>
+              <w:noProof/>
+            </w:rPr>
+            <w:fldChar w:fldCharType="end"/>
+          </w:r>
+        </w:p>
+        <w:p>
+          <w:pPr>
+            <w:pStyle w:val="ndice2"/>
+            <w:rPr>
+              <w:rFonts w:eastAsiaTheme="minorEastAsia"/>
+              <w:bCs w:val="0"/>
+              <w:noProof/>
+              <w:color w:val="auto"/>
+              <w:sz w:val="22"/>
+              <w:szCs w:val="22"/>
+              <w:lang w:eastAsia="pt-PT"/>
+            </w:rPr>
+          </w:pPr>
+          <w:r>
+            <w:rPr>
+              <w:i/>
+              <w:iCs/>
+              <w:noProof/>
+            </w:rPr>
+            <w:t>CURRENT USER</w:t>
+          </w:r>
+          <w:r>
+            <w:rPr>
+              <w:noProof/>
+            </w:rPr>
+            <w:tab/>
+          </w:r>
+          <w:r>
+            <w:rPr>
+              <w:noProof/>
+            </w:rPr>
+            <w:fldChar w:fldCharType="begin"/>
+          </w:r>
+          <w:r>
+            <w:rPr>
+              <w:noProof/>
+            </w:rPr>
+            <w:instrText xml:space="preserve"> PAGEREF _Toc11709939 \h </w:instrText>
+          </w:r>
+          <w:r>
+            <w:rPr>
+              <w:noProof/>
+            </w:rPr>
+          </w:r>
+          <w:r>
+            <w:rPr>
+              <w:noProof/>
+            </w:rPr>
+            <w:fldChar w:fldCharType="separate"/>
+          </w:r>
+          <w:r>
+            <w:rPr>
+              <w:noProof/>
+            </w:rPr>
+            <w:t>3</w:t>
+          </w:r>
+          <w:r>
+            <w:rPr>
+              <w:noProof/>
+            </w:rPr>
+            <w:fldChar w:fldCharType="end"/>
+          </w:r>
+        </w:p>
+        <w:p>
+          <w:pPr>
+            <w:pStyle w:val="ndice2"/>
+            <w:rPr>
+              <w:rFonts w:eastAsiaTheme="minorEastAsia"/>
+              <w:bCs w:val="0"/>
+              <w:noProof/>
+              <w:color w:val="auto"/>
+              <w:sz w:val="22"/>
+              <w:szCs w:val="22"/>
+              <w:lang w:eastAsia="pt-PT"/>
+            </w:rPr>
+          </w:pPr>
+          <w:r>
+            <w:rPr>
+              <w:noProof/>
+            </w:rPr>
+            <w:t>LOGIN.CS</w:t>
+          </w:r>
+          <w:r>
+            <w:rPr>
+              <w:noProof/>
+            </w:rPr>
+            <w:tab/>
+          </w:r>
+          <w:r>
+            <w:rPr>
+              <w:noProof/>
+            </w:rPr>
+            <w:fldChar w:fldCharType="begin"/>
+          </w:r>
+          <w:r>
+            <w:rPr>
+              <w:noProof/>
+            </w:rPr>
+            <w:instrText xml:space="preserve"> PAGEREF _Toc11709940 \h </w:instrText>
+          </w:r>
+          <w:r>
+            <w:rPr>
+              <w:noProof/>
+            </w:rPr>
+          </w:r>
+          <w:r>
+            <w:rPr>
+              <w:noProof/>
+            </w:rPr>
+            <w:fldChar w:fldCharType="separate"/>
+          </w:r>
+          <w:r>
+            <w:rPr>
+              <w:noProof/>
+            </w:rPr>
+            <w:t>4</w:t>
+          </w:r>
+          <w:r>
+            <w:rPr>
+              <w:noProof/>
+            </w:rPr>
+            <w:fldChar w:fldCharType="end"/>
+          </w:r>
+        </w:p>
+        <w:p>
+          <w:pPr>
+            <w:pStyle w:val="ndice2"/>
+            <w:rPr>
+              <w:rFonts w:eastAsiaTheme="minorEastAsia"/>
+              <w:bCs w:val="0"/>
+              <w:noProof/>
+              <w:color w:val="auto"/>
+              <w:sz w:val="22"/>
+              <w:szCs w:val="22"/>
+              <w:lang w:eastAsia="pt-PT"/>
+            </w:rPr>
+          </w:pPr>
+          <w:r>
+            <w:rPr>
+              <w:noProof/>
+            </w:rPr>
+            <w:t>QUERYS E NONQUERYS</w:t>
+          </w:r>
+          <w:r>
+            <w:rPr>
+              <w:noProof/>
+            </w:rPr>
+            <w:tab/>
+          </w:r>
+          <w:r>
+            <w:rPr>
+              <w:noProof/>
+            </w:rPr>
+            <w:fldChar w:fldCharType="begin"/>
+          </w:r>
+          <w:r>
+            <w:rPr>
+              <w:noProof/>
+            </w:rPr>
+            <w:instrText xml:space="preserve"> PAGEREF _Toc11709941 \h </w:instrText>
+          </w:r>
+          <w:r>
+            <w:rPr>
+              <w:noProof/>
+            </w:rPr>
+          </w:r>
+          <w:r>
+            <w:rPr>
+              <w:noProof/>
+            </w:rPr>
+            <w:fldChar w:fldCharType="separate"/>
+          </w:r>
+          <w:r>
+            <w:rPr>
+              <w:noProof/>
+            </w:rPr>
+            <w:t>5</w:t>
+          </w:r>
+          <w:r>
+            <w:rPr>
+              <w:noProof/>
+            </w:rPr>
+            <w:fldChar w:fldCharType="end"/>
+          </w:r>
+        </w:p>
+        <w:p>
+          <w:pPr>
+            <w:pStyle w:val="ndice2"/>
+            <w:rPr>
+              <w:rFonts w:eastAsiaTheme="minorEastAsia"/>
+              <w:bCs w:val="0"/>
+              <w:noProof/>
+              <w:color w:val="auto"/>
+              <w:sz w:val="22"/>
+              <w:szCs w:val="22"/>
+              <w:lang w:eastAsia="pt-PT"/>
+            </w:rPr>
+          </w:pPr>
+          <w:r>
+            <w:rPr>
+              <w:noProof/>
+            </w:rPr>
+            <w:t>PAGINAÇÃO DE DADOS DA BASE DE DADOS</w:t>
+          </w:r>
+          <w:r>
+            <w:rPr>
+              <w:noProof/>
+            </w:rPr>
+            <w:tab/>
+          </w:r>
+          <w:r>
+            <w:rPr>
+              <w:noProof/>
+            </w:rPr>
+            <w:fldChar w:fldCharType="begin"/>
+          </w:r>
+          <w:r>
+            <w:rPr>
+              <w:noProof/>
+            </w:rPr>
+            <w:instrText xml:space="preserve"> PAGEREF _Toc11709942 \h </w:instrText>
+          </w:r>
+          <w:r>
+            <w:rPr>
+              <w:noProof/>
+            </w:rPr>
+          </w:r>
+          <w:r>
+            <w:rPr>
+              <w:noProof/>
+            </w:rPr>
+            <w:fldChar w:fldCharType="separate"/>
+          </w:r>
+          <w:r>
+            <w:rPr>
+              <w:noProof/>
+            </w:rPr>
+            <w:t>5</w:t>
+          </w:r>
+          <w:r>
+            <w:rPr>
+              <w:noProof/>
+            </w:rPr>
+            <w:fldChar w:fldCharType="end"/>
+          </w:r>
+        </w:p>
+        <w:p>
+          <w:pPr>
+            <w:pStyle w:val="ndice2"/>
+            <w:rPr>
+              <w:rFonts w:eastAsiaTheme="minorEastAsia"/>
+              <w:bCs w:val="0"/>
+              <w:noProof/>
+              <w:color w:val="auto"/>
+              <w:sz w:val="22"/>
+              <w:szCs w:val="22"/>
+              <w:lang w:eastAsia="pt-PT"/>
+            </w:rPr>
+          </w:pPr>
+          <w:r>
+            <w:rPr>
+              <w:i/>
+              <w:iCs/>
+              <w:noProof/>
+            </w:rPr>
+            <w:t>USER CONTROL</w:t>
+          </w:r>
+          <w:r>
+            <w:rPr>
+              <w:noProof/>
+            </w:rPr>
+            <w:t xml:space="preserve"> – “JOGO”</w:t>
+          </w:r>
+          <w:r>
+            <w:rPr>
+              <w:noProof/>
+            </w:rPr>
+            <w:tab/>
+          </w:r>
+          <w:r>
+            <w:rPr>
+              <w:noProof/>
+            </w:rPr>
+            <w:fldChar w:fldCharType="begin"/>
+          </w:r>
+          <w:r>
+            <w:rPr>
+              <w:noProof/>
+            </w:rPr>
+            <w:instrText xml:space="preserve"> PAGEREF _Toc11709943 \h </w:instrText>
+          </w:r>
+          <w:r>
+            <w:rPr>
+              <w:noProof/>
+            </w:rPr>
+          </w:r>
+          <w:r>
+            <w:rPr>
+              <w:noProof/>
+            </w:rPr>
+            <w:fldChar w:fldCharType="separate"/>
+          </w:r>
+          <w:r>
+            <w:rPr>
+              <w:noProof/>
+            </w:rPr>
+            <w:t>6</w:t>
+          </w:r>
+          <w:r>
+            <w:rPr>
+              <w:noProof/>
+            </w:rPr>
+            <w:fldChar w:fldCharType="end"/>
+          </w:r>
+        </w:p>
+        <w:p>
+          <w:pPr>
+            <w:pStyle w:val="ndice2"/>
+            <w:rPr>
+              <w:rFonts w:eastAsiaTheme="minorEastAsia"/>
+              <w:bCs w:val="0"/>
+              <w:noProof/>
+              <w:color w:val="auto"/>
+              <w:sz w:val="22"/>
+              <w:szCs w:val="22"/>
+              <w:lang w:eastAsia="pt-PT"/>
+            </w:rPr>
+          </w:pPr>
+          <w:r>
+            <w:rPr>
+              <w:noProof/>
+            </w:rPr>
+            <w:t>JOGOS - IMAGENS</w:t>
+          </w:r>
+          <w:r>
+            <w:rPr>
+              <w:noProof/>
+            </w:rPr>
+            <w:tab/>
+          </w:r>
+          <w:r>
+            <w:rPr>
+              <w:noProof/>
+            </w:rPr>
+            <w:fldChar w:fldCharType="begin"/>
+          </w:r>
+          <w:r>
+            <w:rPr>
+              <w:noProof/>
+            </w:rPr>
+            <w:instrText xml:space="preserve"> PAGEREF _Toc11709944 \h </w:instrText>
+          </w:r>
+          <w:r>
+            <w:rPr>
+              <w:noProof/>
+            </w:rPr>
+          </w:r>
+          <w:r>
+            <w:rPr>
+              <w:noProof/>
+            </w:rPr>
+            <w:fldChar w:fldCharType="separate"/>
+          </w:r>
+          <w:r>
+            <w:rPr>
+              <w:noProof/>
+            </w:rPr>
+            <w:t>7</w:t>
+          </w:r>
+          <w:r>
+            <w:rPr>
+              <w:noProof/>
+            </w:rPr>
+            <w:fldChar w:fldCharType="end"/>
+          </w:r>
+        </w:p>
+        <w:p>
+          <w:pPr>
+            <w:pStyle w:val="ndice2"/>
+            <w:rPr>
+              <w:rFonts w:eastAsiaTheme="minorEastAsia"/>
+              <w:bCs w:val="0"/>
+              <w:noProof/>
+              <w:color w:val="auto"/>
+              <w:sz w:val="22"/>
+              <w:szCs w:val="22"/>
+              <w:lang w:eastAsia="pt-PT"/>
+            </w:rPr>
+          </w:pPr>
+          <w:r>
+            <w:rPr>
+              <w:noProof/>
+            </w:rPr>
+            <w:t xml:space="preserve">GUARDAR FATURA COTA – </w:t>
+          </w:r>
+          <w:r>
+            <w:rPr>
+              <w:i/>
+              <w:iCs/>
+              <w:noProof/>
+            </w:rPr>
+            <w:t>TXT FILES</w:t>
+          </w:r>
+          <w:r>
+            <w:rPr>
+              <w:noProof/>
+            </w:rPr>
+            <w:tab/>
+          </w:r>
+          <w:r>
+            <w:rPr>
+              <w:noProof/>
+            </w:rPr>
+            <w:fldChar w:fldCharType="begin"/>
+          </w:r>
+          <w:r>
+            <w:rPr>
+              <w:noProof/>
+            </w:rPr>
+            <w:instrText xml:space="preserve"> PAGEREF _Toc11709945 \h </w:instrText>
+          </w:r>
+          <w:r>
+            <w:rPr>
+              <w:noProof/>
+            </w:rPr>
+          </w:r>
+          <w:r>
+            <w:rPr>
+              <w:noProof/>
+            </w:rPr>
+            <w:fldChar w:fldCharType="separate"/>
+          </w:r>
+          <w:r>
+            <w:rPr>
+              <w:noProof/>
+            </w:rPr>
+            <w:t>7</w:t>
+          </w:r>
+          <w:r>
+            <w:rPr>
+              <w:noProof/>
+            </w:rPr>
+            <w:fldChar w:fldCharType="end"/>
+          </w:r>
+        </w:p>
+        <w:p>
+          <w:pPr>
+            <w:pStyle w:val="ndice2"/>
+            <w:rPr>
+              <w:rFonts w:eastAsiaTheme="minorEastAsia"/>
+              <w:bCs w:val="0"/>
+              <w:noProof/>
+              <w:color w:val="auto"/>
+              <w:sz w:val="22"/>
+              <w:szCs w:val="22"/>
+              <w:lang w:eastAsia="pt-PT"/>
+            </w:rPr>
+          </w:pPr>
+          <w:r>
+            <w:rPr>
+              <w:noProof/>
+            </w:rPr>
+            <w:t>RESTRIÇÕES DAS TEXTBOXS NUMÉRICAS</w:t>
+          </w:r>
+          <w:r>
+            <w:rPr>
+              <w:noProof/>
+            </w:rPr>
+            <w:tab/>
+          </w:r>
+          <w:r>
+            <w:rPr>
+              <w:noProof/>
+            </w:rPr>
+            <w:fldChar w:fldCharType="begin"/>
+          </w:r>
+          <w:r>
+            <w:rPr>
+              <w:noProof/>
+            </w:rPr>
+            <w:instrText xml:space="preserve"> PAGEREF _Toc11709946 \h </w:instrText>
+          </w:r>
+          <w:r>
+            <w:rPr>
+              <w:noProof/>
+            </w:rPr>
+          </w:r>
+          <w:r>
+            <w:rPr>
+              <w:noProof/>
+            </w:rPr>
+            <w:fldChar w:fldCharType="separate"/>
+          </w:r>
+          <w:r>
+            <w:rPr>
+              <w:noProof/>
+            </w:rPr>
+            <w:t>8</w:t>
+          </w:r>
+          <w:r>
+            <w:rPr>
+              <w:noProof/>
+            </w:rPr>
+            <w:fldChar w:fldCharType="end"/>
+          </w:r>
+        </w:p>
+        <w:p>
+          <w:pPr>
+            <w:pStyle w:val="ndice2"/>
+            <w:rPr>
+              <w:rFonts w:eastAsiaTheme="minorEastAsia"/>
+              <w:bCs w:val="0"/>
+              <w:noProof/>
+              <w:color w:val="auto"/>
+              <w:sz w:val="22"/>
+              <w:szCs w:val="22"/>
+              <w:lang w:eastAsia="pt-PT"/>
+            </w:rPr>
+          </w:pPr>
+          <w:r>
+            <w:rPr>
+              <w:noProof/>
+            </w:rPr>
+            <w:t>PEQUENAS NOTAS</w:t>
+          </w:r>
+          <w:r>
+            <w:rPr>
+              <w:noProof/>
+            </w:rPr>
+            <w:tab/>
+          </w:r>
+          <w:r>
+            <w:rPr>
+              <w:noProof/>
+            </w:rPr>
+            <w:fldChar w:fldCharType="begin"/>
+          </w:r>
+          <w:r>
+            <w:rPr>
+              <w:noProof/>
+            </w:rPr>
+            <w:instrText xml:space="preserve"> PAGEREF _Toc11709947 \h </w:instrText>
+          </w:r>
+          <w:r>
+            <w:rPr>
+              <w:noProof/>
+            </w:rPr>
+          </w:r>
+          <w:r>
+            <w:rPr>
+              <w:noProof/>
+            </w:rPr>
+            <w:fldChar w:fldCharType="separate"/>
+          </w:r>
+          <w:r>
+            <w:rPr>
+              <w:noProof/>
+            </w:rPr>
+            <w:t>8</w:t>
           </w:r>
           <w:r>
             <w:rPr>
@@ -301,8 +876,122 @@
       <w:pPr>
         <w:pStyle w:val="Ttulo2"/>
         <w:jc w:val="center"/>
-      </w:pPr>
-    </w:p>
+        <w:rPr>
+          <w:sz w:val="32"/>
+          <w:szCs w:val="28"/>
+        </w:rPr>
+      </w:pPr>
+      <w:bookmarkStart w:id="1" w:name="_Toc11709937"/>
+      <w:r>
+        <w:rPr>
+          <w:sz w:val="32"/>
+          <w:szCs w:val="28"/>
+        </w:rPr>
+        <w:lastRenderedPageBreak/>
+        <w:t>INTRODUÇÃO</w:t>
+      </w:r>
+      <w:bookmarkEnd w:id="1"/>
+    </w:p>
+    <w:p/>
+    <w:p>
+      <w:pPr>
+        <w:ind w:firstLine="720"/>
+        <w:jc w:val="both"/>
+      </w:pPr>
+      <w:r>
+        <w:t xml:space="preserve">Este programa foi desenvolvido em C#, no Visual </w:t>
+      </w:r>
+      <w:proofErr w:type="spellStart"/>
+      <w:r>
+        <w:t>Studio</w:t>
+      </w:r>
+      <w:proofErr w:type="spellEnd"/>
+      <w:r>
+        <w:t xml:space="preserve"> 2019, em Windows </w:t>
+      </w:r>
+      <w:proofErr w:type="spellStart"/>
+      <w:r>
+        <w:t>Forms</w:t>
+      </w:r>
+      <w:proofErr w:type="spellEnd"/>
+      <w:r>
+        <w:t xml:space="preserve"> e tem uma base de dados criada no Microsoft SQL Server Management </w:t>
+      </w:r>
+      <w:proofErr w:type="spellStart"/>
+      <w:r>
+        <w:t>Studio</w:t>
+      </w:r>
+      <w:proofErr w:type="spellEnd"/>
+      <w:r>
+        <w:t xml:space="preserve"> 18.</w:t>
+      </w:r>
+    </w:p>
+    <w:p>
+      <w:pPr>
+        <w:ind w:firstLine="720"/>
+        <w:jc w:val="both"/>
+      </w:pPr>
+      <w:r>
+        <w:t>O utilizador também deverá ter uma capacidade mínima de 2GB de RAM na sua máquina e um sistema operativo Windows para o programa ter capacidade para exercer todas as suas funções.</w:t>
+      </w:r>
+    </w:p>
+    <w:p>
+      <w:pPr>
+        <w:ind w:firstLine="720"/>
+        <w:jc w:val="both"/>
+      </w:pPr>
+      <w:r>
+        <w:t>Este programa é muito baseado em ler, modificar e eliminar dados da base de dados, não tendo muitas funções sem o uso da base de dados.</w:t>
+      </w:r>
+    </w:p>
+    <w:p>
+      <w:pPr>
+        <w:ind w:firstLine="720"/>
+        <w:jc w:val="both"/>
+      </w:pPr>
+    </w:p>
+    <w:p>
+      <w:pPr>
+        <w:jc w:val="both"/>
+      </w:pPr>
+      <w:r>
+        <w:tab/>
+        <w:t xml:space="preserve">Neste manual, </w:t>
+      </w:r>
+      <w:r>
+        <w:t>vai ser explicado como a base de dados funciona e</w:t>
+      </w:r>
+      <w:r>
+        <w:t xml:space="preserve"> as principais e mais difíceis partes de código de “</w:t>
+      </w:r>
+      <w:proofErr w:type="spellStart"/>
+      <w:r>
+        <w:t>Football</w:t>
+      </w:r>
+      <w:proofErr w:type="spellEnd"/>
+      <w:r>
+        <w:t xml:space="preserve"> </w:t>
+      </w:r>
+      <w:proofErr w:type="spellStart"/>
+      <w:r>
+        <w:t>Life</w:t>
+      </w:r>
+      <w:proofErr w:type="spellEnd"/>
+      <w:r>
+        <w:t>”, para que o programador possa percebê-lo e mais tarde alterá-lo, caso necessite.</w:t>
+      </w:r>
+    </w:p>
+    <w:p/>
+    <w:p/>
+    <w:p/>
+    <w:p/>
+    <w:p/>
+    <w:p/>
+    <w:p/>
+    <w:p/>
+    <w:p/>
+    <w:p/>
+    <w:p/>
     <w:p>
       <w:pPr>
         <w:pStyle w:val="Ttulo2"/>
@@ -311,26 +1000,239 @@
           <w:sz w:val="32"/>
         </w:rPr>
       </w:pPr>
-      <w:bookmarkStart w:id="0" w:name="_Toc11615013"/>
+      <w:bookmarkStart w:id="2" w:name="_Toc11709938"/>
       <w:r>
         <w:rPr>
           <w:sz w:val="32"/>
         </w:rPr>
-        <w:t>B</w:t>
-      </w:r>
-      <w:r>
-        <w:rPr>
-          <w:sz w:val="32"/>
-        </w:rPr>
-        <w:t>ibliotecas</w:t>
-      </w:r>
-      <w:bookmarkEnd w:id="0"/>
-    </w:p>
-    <w:p/>
-    <w:p>
-      <w:pPr>
-        <w:ind w:left="4111" w:hanging="3260"/>
-      </w:pPr>
+        <w:lastRenderedPageBreak/>
+        <w:t>BASE DE DADOS</w:t>
+      </w:r>
+      <w:bookmarkEnd w:id="2"/>
+    </w:p>
+    <w:p>
+      <w:pPr>
+        <w:jc w:val="both"/>
+      </w:pPr>
+    </w:p>
+    <w:p>
+      <w:pPr>
+        <w:jc w:val="both"/>
+      </w:pPr>
+      <w:r>
+        <w:tab/>
+        <w:t>A base de dados do programa tem por volta de 26 tabelas sendo 4 delas de utilizadores, ou seja, a tabela “</w:t>
+      </w:r>
+      <w:proofErr w:type="spellStart"/>
+      <w:r>
+        <w:t>TblAdministrador</w:t>
+      </w:r>
+      <w:proofErr w:type="spellEnd"/>
+      <w:r>
+        <w:t>”, a tabela “</w:t>
+      </w:r>
+      <w:proofErr w:type="spellStart"/>
+      <w:r>
+        <w:t>TblTreinador</w:t>
+      </w:r>
+      <w:proofErr w:type="spellEnd"/>
+      <w:r>
+        <w:t>”, a tabela “</w:t>
+      </w:r>
+      <w:proofErr w:type="spellStart"/>
+      <w:r>
+        <w:t>TblAtletas</w:t>
+      </w:r>
+      <w:proofErr w:type="spellEnd"/>
+      <w:r>
+        <w:t>” e a tabela “</w:t>
+      </w:r>
+      <w:proofErr w:type="spellStart"/>
+      <w:r>
+        <w:t>TblSocio</w:t>
+      </w:r>
+      <w:proofErr w:type="spellEnd"/>
+      <w:r>
+        <w:t>”</w:t>
+      </w:r>
+      <w:r>
+        <w:t>. Isto para que a relação com as outras tabelas fosse mais fiável e compreensível.</w:t>
+      </w:r>
+    </w:p>
+    <w:p>
+      <w:pPr>
+        <w:jc w:val="both"/>
+      </w:pPr>
+      <w:r>
+        <w:tab/>
+        <w:t>A esquema da base de dados é esta imagem abaixo e segue o seu diagrama de relação-entidade:</w:t>
+      </w:r>
+    </w:p>
+    <w:p>
+      <w:r>
+        <w:rPr>
+          <w:noProof/>
+        </w:rPr>
+        <w:drawing>
+          <wp:anchor distT="0" distB="0" distL="114300" distR="114300" simplePos="0" relativeHeight="251665408" behindDoc="1" locked="0" layoutInCell="1" allowOverlap="1" wp14:anchorId="03B967DC" wp14:editId="7AD21904">
+            <wp:simplePos x="0" y="0"/>
+            <wp:positionH relativeFrom="margin">
+              <wp:posOffset>-416560</wp:posOffset>
+            </wp:positionH>
+            <wp:positionV relativeFrom="paragraph">
+              <wp:posOffset>156845</wp:posOffset>
+            </wp:positionV>
+            <wp:extent cx="3771900" cy="2505075"/>
+            <wp:effectExtent l="19050" t="0" r="19050" b="752475"/>
+            <wp:wrapTight wrapText="bothSides">
+              <wp:wrapPolygon edited="0">
+                <wp:start x="545" y="0"/>
+                <wp:lineTo x="-109" y="493"/>
+                <wp:lineTo x="-109" y="27924"/>
+                <wp:lineTo x="21600" y="27924"/>
+                <wp:lineTo x="21600" y="1478"/>
+                <wp:lineTo x="21491" y="821"/>
+                <wp:lineTo x="20945" y="0"/>
+                <wp:lineTo x="545" y="0"/>
+              </wp:wrapPolygon>
+            </wp:wrapTight>
+            <wp:docPr id="4" name="Imagem 4"/>
+            <wp:cNvGraphicFramePr/>
+            <a:graphic xmlns:a="http://schemas.openxmlformats.org/drawingml/2006/main">
+              <a:graphicData uri="http://schemas.openxmlformats.org/drawingml/2006/picture">
+                <pic:pic xmlns:pic="http://schemas.openxmlformats.org/drawingml/2006/picture">
+                  <pic:nvPicPr>
+                    <pic:cNvPr id="4" name="Imagem 4"/>
+                    <pic:cNvPicPr/>
+                  </pic:nvPicPr>
+                  <pic:blipFill rotWithShape="1">
+                    <a:blip r:embed="rId9"/>
+                    <a:srcRect r="6272"/>
+                    <a:stretch/>
+                  </pic:blipFill>
+                  <pic:spPr bwMode="auto">
+                    <a:xfrm>
+                      <a:off x="0" y="0"/>
+                      <a:ext cx="3771900" cy="2505075"/>
+                    </a:xfrm>
+                    <a:prstGeom prst="roundRect">
+                      <a:avLst>
+                        <a:gd name="adj" fmla="val 8594"/>
+                      </a:avLst>
+                    </a:prstGeom>
+                    <a:solidFill>
+                      <a:srgbClr val="FFFFFF">
+                        <a:shade val="85000"/>
+                      </a:srgbClr>
+                    </a:solidFill>
+                    <a:ln>
+                      <a:noFill/>
+                    </a:ln>
+                    <a:effectLst>
+                      <a:reflection blurRad="12700" stA="38000" endPos="28000" dist="5000" dir="5400000" sy="-100000" algn="bl" rotWithShape="0"/>
+                    </a:effectLst>
+                    <a:extLst>
+                      <a:ext uri="{53640926-AAD7-44D8-BBD7-CCE9431645EC}">
+                        <a14:shadowObscured xmlns:a14="http://schemas.microsoft.com/office/drawing/2010/main"/>
+                      </a:ext>
+                    </a:extLst>
+                  </pic:spPr>
+                </pic:pic>
+              </a:graphicData>
+            </a:graphic>
+            <wp14:sizeRelH relativeFrom="margin">
+              <wp14:pctWidth>0</wp14:pctWidth>
+            </wp14:sizeRelH>
+            <wp14:sizeRelV relativeFrom="margin">
+              <wp14:pctHeight>0</wp14:pctHeight>
+            </wp14:sizeRelV>
+          </wp:anchor>
+        </w:drawing>
+      </w:r>
+    </w:p>
+    <w:p>
+      <w:r>
+        <w:rPr>
+          <w:noProof/>
+        </w:rPr>
+        <w:drawing>
+          <wp:anchor distT="0" distB="0" distL="114300" distR="114300" simplePos="0" relativeHeight="251666432" behindDoc="1" locked="0" layoutInCell="1" allowOverlap="1" wp14:anchorId="6916B433" wp14:editId="270BEB36">
+            <wp:simplePos x="0" y="0"/>
+            <wp:positionH relativeFrom="margin">
+              <wp:align>right</wp:align>
+            </wp:positionH>
+            <wp:positionV relativeFrom="paragraph">
+              <wp:posOffset>1637665</wp:posOffset>
+            </wp:positionV>
+            <wp:extent cx="3200400" cy="3980180"/>
+            <wp:effectExtent l="76200" t="76200" r="133350" b="134620"/>
+            <wp:wrapTight wrapText="bothSides">
+              <wp:wrapPolygon edited="0">
+                <wp:start x="-257" y="-414"/>
+                <wp:lineTo x="-514" y="-310"/>
+                <wp:lineTo x="-514" y="21814"/>
+                <wp:lineTo x="-257" y="22227"/>
+                <wp:lineTo x="22114" y="22227"/>
+                <wp:lineTo x="22371" y="21297"/>
+                <wp:lineTo x="22371" y="1344"/>
+                <wp:lineTo x="22114" y="-207"/>
+                <wp:lineTo x="22114" y="-414"/>
+                <wp:lineTo x="-257" y="-414"/>
+              </wp:wrapPolygon>
+            </wp:wrapTight>
+            <wp:docPr id="10" name="Imagem 10"/>
+            <wp:cNvGraphicFramePr/>
+            <a:graphic xmlns:a="http://schemas.openxmlformats.org/drawingml/2006/main">
+              <a:graphicData uri="http://schemas.openxmlformats.org/drawingml/2006/picture">
+                <pic:pic xmlns:pic="http://schemas.openxmlformats.org/drawingml/2006/picture">
+                  <pic:nvPicPr>
+                    <pic:cNvPr id="5" name="Imagem 5"/>
+                    <pic:cNvPicPr/>
+                  </pic:nvPicPr>
+                  <pic:blipFill>
+                    <a:blip r:embed="rId10"/>
+                    <a:stretch>
+                      <a:fillRect/>
+                    </a:stretch>
+                  </pic:blipFill>
+                  <pic:spPr>
+                    <a:xfrm>
+                      <a:off x="0" y="0"/>
+                      <a:ext cx="3200400" cy="3980180"/>
+                    </a:xfrm>
+                    <a:prstGeom prst="rect">
+                      <a:avLst/>
+                    </a:prstGeom>
+                    <a:ln w="38100" cap="sq">
+                      <a:solidFill>
+                        <a:srgbClr val="000000"/>
+                      </a:solidFill>
+                      <a:prstDash val="solid"/>
+                      <a:miter lim="800000"/>
+                    </a:ln>
+                    <a:effectLst>
+                      <a:outerShdw blurRad="50800" dist="38100" dir="2700000" algn="tl" rotWithShape="0">
+                        <a:srgbClr val="000000">
+                          <a:alpha val="43000"/>
+                        </a:srgbClr>
+                      </a:outerShdw>
+                    </a:effectLst>
+                  </pic:spPr>
+                </pic:pic>
+              </a:graphicData>
+            </a:graphic>
+            <wp14:sizeRelH relativeFrom="margin">
+              <wp14:pctWidth>0</wp14:pctWidth>
+            </wp14:sizeRelH>
+            <wp14:sizeRelV relativeFrom="margin">
+              <wp14:pctHeight>0</wp14:pctHeight>
+            </wp14:sizeRelV>
+          </wp:anchor>
+        </w:drawing>
+      </w:r>
+      <w:r>
+        <w:t xml:space="preserve"> </w:t>
+      </w:r>
     </w:p>
     <w:p>
       <w:pPr>
@@ -340,22 +1242,2458 @@
           <w:sz w:val="32"/>
         </w:rPr>
       </w:pPr>
-      <w:bookmarkStart w:id="1" w:name="_Toc11615014"/>
-      <w:bookmarkStart w:id="2" w:name="_GoBack"/>
-      <w:bookmarkEnd w:id="2"/>
-      <w:r>
+    </w:p>
+    <w:p/>
+    <w:p/>
+    <w:p/>
+    <w:p/>
+    <w:p/>
+    <w:p>
+      <w:pPr>
+        <w:pStyle w:val="Ttulo2"/>
+        <w:jc w:val="center"/>
         <w:rPr>
           <w:sz w:val="32"/>
         </w:rPr>
-        <w:t>Titulo.h</w:t>
-      </w:r>
-      <w:bookmarkEnd w:id="1"/>
-    </w:p>
+      </w:pPr>
+    </w:p>
+    <w:p/>
+    <w:p>
+      <w:pPr>
+        <w:pStyle w:val="Ttulo2"/>
+        <w:jc w:val="center"/>
+        <w:rPr>
+          <w:i/>
+          <w:iCs/>
+          <w:sz w:val="32"/>
+        </w:rPr>
+      </w:pPr>
+      <w:bookmarkStart w:id="3" w:name="_Toc11709939"/>
+      <w:r>
+        <w:rPr>
+          <w:i/>
+          <w:iCs/>
+          <w:sz w:val="32"/>
+        </w:rPr>
+        <w:lastRenderedPageBreak/>
+        <w:t>CURRENT</w:t>
+      </w:r>
+      <w:r>
+        <w:rPr>
+          <w:i/>
+          <w:iCs/>
+          <w:sz w:val="32"/>
+        </w:rPr>
+        <w:t xml:space="preserve"> </w:t>
+      </w:r>
+      <w:r>
+        <w:rPr>
+          <w:i/>
+          <w:iCs/>
+          <w:sz w:val="32"/>
+        </w:rPr>
+        <w:t>USER</w:t>
+      </w:r>
+      <w:bookmarkEnd w:id="3"/>
+      <w:r>
+        <w:rPr>
+          <w:i/>
+          <w:iCs/>
+          <w:sz w:val="32"/>
+        </w:rPr>
+        <w:br/>
+      </w:r>
+    </w:p>
+    <w:p>
+      <w:pPr>
+        <w:jc w:val="both"/>
+      </w:pPr>
+      <w:r>
+        <w:tab/>
+        <w:t>Para guardar valor</w:t>
+      </w:r>
+      <w:r>
+        <w:t>es</w:t>
+      </w:r>
+      <w:r>
+        <w:t xml:space="preserve"> sobre o </w:t>
+      </w:r>
+      <w:proofErr w:type="spellStart"/>
+      <w:r>
+        <w:rPr>
+          <w:i/>
+          <w:iCs/>
+        </w:rPr>
+        <w:t>current</w:t>
+      </w:r>
+      <w:proofErr w:type="spellEnd"/>
+      <w:r>
+        <w:rPr>
+          <w:i/>
+          <w:iCs/>
+        </w:rPr>
+        <w:t xml:space="preserve"> </w:t>
+      </w:r>
+      <w:proofErr w:type="spellStart"/>
+      <w:r>
+        <w:rPr>
+          <w:i/>
+          <w:iCs/>
+        </w:rPr>
+        <w:t>user</w:t>
+      </w:r>
+      <w:proofErr w:type="spellEnd"/>
+      <w:r>
+        <w:t xml:space="preserve">, </w:t>
+      </w:r>
+      <w:r>
+        <w:t>foram utilizadas</w:t>
+      </w:r>
+      <w:r>
+        <w:t xml:space="preserve"> propriedades situadas no “</w:t>
+      </w:r>
+      <w:proofErr w:type="spellStart"/>
+      <w:r>
+        <w:t>Program.cs</w:t>
+      </w:r>
+      <w:proofErr w:type="spellEnd"/>
+      <w:r>
+        <w:t>”. O seu nome e as respetivas funções são as seguintes:</w:t>
+      </w:r>
+    </w:p>
+    <w:p>
+      <w:pPr>
+        <w:jc w:val="both"/>
+      </w:pPr>
+    </w:p>
+    <w:p>
+      <w:pPr>
+        <w:pStyle w:val="PargrafodaLista"/>
+        <w:numPr>
+          <w:ilvl w:val="0"/>
+          <w:numId w:val="22"/>
+        </w:numPr>
+        <w:jc w:val="both"/>
+        <w:rPr>
+          <w:b/>
+          <w:bCs/>
+          <w:i w:val="0"/>
+          <w:iCs/>
+          <w:color w:val="595959" w:themeColor="text1" w:themeTint="A6"/>
+        </w:rPr>
+      </w:pPr>
+      <w:proofErr w:type="spellStart"/>
+      <w:r>
+        <w:rPr>
+          <w:rFonts w:cs="Consolas"/>
+          <w:b/>
+          <w:bCs/>
+          <w:i w:val="0"/>
+          <w:iCs/>
+          <w:color w:val="595959" w:themeColor="text1" w:themeTint="A6"/>
+          <w:sz w:val="19"/>
+          <w:szCs w:val="19"/>
+        </w:rPr>
+        <w:t>CurrentFuncaoUser</w:t>
+      </w:r>
+      <w:proofErr w:type="spellEnd"/>
+      <w:r>
+        <w:rPr>
+          <w:rFonts w:cs="Consolas"/>
+          <w:b/>
+          <w:bCs/>
+          <w:i w:val="0"/>
+          <w:iCs/>
+          <w:color w:val="595959" w:themeColor="text1" w:themeTint="A6"/>
+          <w:sz w:val="19"/>
+          <w:szCs w:val="19"/>
+        </w:rPr>
+        <w:t xml:space="preserve"> – </w:t>
+      </w:r>
+      <w:r>
+        <w:rPr>
+          <w:rFonts w:cs="Consolas"/>
+          <w:i w:val="0"/>
+          <w:iCs/>
+          <w:color w:val="595959" w:themeColor="text1" w:themeTint="A6"/>
+          <w:sz w:val="19"/>
+          <w:szCs w:val="19"/>
+        </w:rPr>
+        <w:t xml:space="preserve">Indica qual é a função do </w:t>
+      </w:r>
+      <w:proofErr w:type="spellStart"/>
+      <w:r>
+        <w:rPr>
+          <w:rFonts w:cs="Consolas"/>
+          <w:color w:val="595959" w:themeColor="text1" w:themeTint="A6"/>
+          <w:sz w:val="19"/>
+          <w:szCs w:val="19"/>
+        </w:rPr>
+        <w:t>current</w:t>
+      </w:r>
+      <w:proofErr w:type="spellEnd"/>
+      <w:r>
+        <w:rPr>
+          <w:rFonts w:cs="Consolas"/>
+          <w:color w:val="595959" w:themeColor="text1" w:themeTint="A6"/>
+          <w:sz w:val="19"/>
+          <w:szCs w:val="19"/>
+        </w:rPr>
+        <w:t xml:space="preserve"> </w:t>
+      </w:r>
+      <w:proofErr w:type="spellStart"/>
+      <w:r>
+        <w:rPr>
+          <w:rFonts w:cs="Consolas"/>
+          <w:color w:val="595959" w:themeColor="text1" w:themeTint="A6"/>
+          <w:sz w:val="19"/>
+          <w:szCs w:val="19"/>
+        </w:rPr>
+        <w:t>user</w:t>
+      </w:r>
+      <w:proofErr w:type="spellEnd"/>
+      <w:r>
+        <w:rPr>
+          <w:rFonts w:cs="Consolas"/>
+          <w:i w:val="0"/>
+          <w:iCs/>
+          <w:color w:val="595959" w:themeColor="text1" w:themeTint="A6"/>
+          <w:sz w:val="19"/>
+          <w:szCs w:val="19"/>
+        </w:rPr>
+        <w:t xml:space="preserve">. Os seus valores são guardados no </w:t>
+      </w:r>
+      <w:r>
+        <w:rPr>
+          <w:rFonts w:cs="Consolas"/>
+          <w:i w:val="0"/>
+          <w:iCs/>
+          <w:color w:val="595959" w:themeColor="text1" w:themeTint="A6"/>
+          <w:sz w:val="19"/>
+          <w:szCs w:val="19"/>
+        </w:rPr>
+        <w:t>“</w:t>
+      </w:r>
+      <w:proofErr w:type="spellStart"/>
+      <w:r>
+        <w:rPr>
+          <w:rFonts w:cs="Consolas"/>
+          <w:i w:val="0"/>
+          <w:iCs/>
+          <w:color w:val="595959" w:themeColor="text1" w:themeTint="A6"/>
+          <w:sz w:val="19"/>
+          <w:szCs w:val="19"/>
+        </w:rPr>
+        <w:t>Login</w:t>
+      </w:r>
+      <w:r>
+        <w:rPr>
+          <w:rFonts w:cs="Consolas"/>
+          <w:i w:val="0"/>
+          <w:iCs/>
+          <w:color w:val="595959" w:themeColor="text1" w:themeTint="A6"/>
+          <w:sz w:val="19"/>
+          <w:szCs w:val="19"/>
+        </w:rPr>
+        <w:t>.cs</w:t>
+      </w:r>
+      <w:proofErr w:type="spellEnd"/>
+      <w:r>
+        <w:rPr>
+          <w:rFonts w:cs="Consolas"/>
+          <w:i w:val="0"/>
+          <w:iCs/>
+          <w:color w:val="595959" w:themeColor="text1" w:themeTint="A6"/>
+          <w:sz w:val="19"/>
+          <w:szCs w:val="19"/>
+        </w:rPr>
+        <w:t>”</w:t>
+      </w:r>
+      <w:r>
+        <w:rPr>
+          <w:rFonts w:cs="Consolas"/>
+          <w:i w:val="0"/>
+          <w:iCs/>
+          <w:color w:val="595959" w:themeColor="text1" w:themeTint="A6"/>
+          <w:sz w:val="19"/>
+          <w:szCs w:val="19"/>
+        </w:rPr>
+        <w:t xml:space="preserve"> e são valores únicos, atribuídos pelo programador (“</w:t>
+      </w:r>
+      <w:proofErr w:type="spellStart"/>
+      <w:r>
+        <w:rPr>
+          <w:rFonts w:cs="Consolas"/>
+          <w:i w:val="0"/>
+          <w:iCs/>
+          <w:color w:val="595959" w:themeColor="text1" w:themeTint="A6"/>
+          <w:sz w:val="19"/>
+          <w:szCs w:val="19"/>
+        </w:rPr>
+        <w:t>Admin</w:t>
+      </w:r>
+      <w:proofErr w:type="spellEnd"/>
+      <w:r>
+        <w:rPr>
+          <w:rFonts w:cs="Consolas"/>
+          <w:i w:val="0"/>
+          <w:iCs/>
+          <w:color w:val="595959" w:themeColor="text1" w:themeTint="A6"/>
+          <w:sz w:val="19"/>
+          <w:szCs w:val="19"/>
+        </w:rPr>
+        <w:t>”, “Treinador”, “Atleta” e “Socio”)</w:t>
+      </w:r>
+      <w:r>
+        <w:rPr>
+          <w:rFonts w:cs="Consolas"/>
+          <w:i w:val="0"/>
+          <w:iCs/>
+          <w:color w:val="595959" w:themeColor="text1" w:themeTint="A6"/>
+          <w:sz w:val="19"/>
+          <w:szCs w:val="19"/>
+        </w:rPr>
+        <w:t>;</w:t>
+      </w:r>
+    </w:p>
+    <w:p>
+      <w:pPr>
+        <w:pStyle w:val="PargrafodaLista"/>
+        <w:ind w:left="1080"/>
+        <w:jc w:val="both"/>
+        <w:rPr>
+          <w:b/>
+          <w:bCs/>
+          <w:i w:val="0"/>
+          <w:iCs/>
+          <w:color w:val="595959" w:themeColor="text1" w:themeTint="A6"/>
+        </w:rPr>
+      </w:pPr>
+      <w:r>
+        <w:rPr>
+          <w:b/>
+          <w:bCs/>
+          <w:i w:val="0"/>
+          <w:iCs/>
+          <w:color w:val="595959" w:themeColor="text1" w:themeTint="A6"/>
+        </w:rPr>
+        <w:br/>
+      </w:r>
+    </w:p>
+    <w:p>
+      <w:pPr>
+        <w:pStyle w:val="PargrafodaLista"/>
+        <w:numPr>
+          <w:ilvl w:val="0"/>
+          <w:numId w:val="22"/>
+        </w:numPr>
+        <w:jc w:val="both"/>
+        <w:rPr>
+          <w:b/>
+          <w:bCs/>
+          <w:i w:val="0"/>
+          <w:iCs/>
+          <w:color w:val="595959" w:themeColor="text1" w:themeTint="A6"/>
+        </w:rPr>
+      </w:pPr>
+      <w:proofErr w:type="spellStart"/>
+      <w:r>
+        <w:rPr>
+          <w:rFonts w:cs="Consolas"/>
+          <w:b/>
+          <w:bCs/>
+          <w:i w:val="0"/>
+          <w:iCs/>
+          <w:color w:val="595959" w:themeColor="text1" w:themeTint="A6"/>
+          <w:sz w:val="19"/>
+          <w:szCs w:val="19"/>
+        </w:rPr>
+        <w:t>CurrentIDUser</w:t>
+      </w:r>
+      <w:proofErr w:type="spellEnd"/>
+      <w:r>
+        <w:rPr>
+          <w:rFonts w:cs="Consolas"/>
+          <w:b/>
+          <w:bCs/>
+          <w:i w:val="0"/>
+          <w:iCs/>
+          <w:color w:val="595959" w:themeColor="text1" w:themeTint="A6"/>
+          <w:sz w:val="19"/>
+          <w:szCs w:val="19"/>
+        </w:rPr>
+        <w:t xml:space="preserve"> –</w:t>
+      </w:r>
+      <w:r>
+        <w:rPr>
+          <w:b/>
+          <w:bCs/>
+          <w:i w:val="0"/>
+          <w:iCs/>
+          <w:color w:val="595959" w:themeColor="text1" w:themeTint="A6"/>
+        </w:rPr>
+        <w:t xml:space="preserve"> </w:t>
+      </w:r>
+      <w:r>
+        <w:rPr>
+          <w:i w:val="0"/>
+          <w:iCs/>
+          <w:color w:val="595959" w:themeColor="text1" w:themeTint="A6"/>
+          <w:sz w:val="19"/>
+          <w:szCs w:val="19"/>
+        </w:rPr>
+        <w:t xml:space="preserve">Indica qual é o ID do </w:t>
+      </w:r>
+      <w:proofErr w:type="spellStart"/>
+      <w:r>
+        <w:rPr>
+          <w:color w:val="595959" w:themeColor="text1" w:themeTint="A6"/>
+          <w:sz w:val="19"/>
+          <w:szCs w:val="19"/>
+        </w:rPr>
+        <w:t>current</w:t>
+      </w:r>
+      <w:proofErr w:type="spellEnd"/>
+      <w:r>
+        <w:rPr>
+          <w:color w:val="595959" w:themeColor="text1" w:themeTint="A6"/>
+          <w:sz w:val="19"/>
+          <w:szCs w:val="19"/>
+        </w:rPr>
+        <w:t xml:space="preserve"> </w:t>
+      </w:r>
+      <w:proofErr w:type="spellStart"/>
+      <w:r>
+        <w:rPr>
+          <w:color w:val="595959" w:themeColor="text1" w:themeTint="A6"/>
+          <w:sz w:val="19"/>
+          <w:szCs w:val="19"/>
+        </w:rPr>
+        <w:t>user</w:t>
+      </w:r>
+      <w:proofErr w:type="spellEnd"/>
+      <w:r>
+        <w:rPr>
+          <w:i w:val="0"/>
+          <w:iCs/>
+          <w:color w:val="595959" w:themeColor="text1" w:themeTint="A6"/>
+          <w:sz w:val="19"/>
+          <w:szCs w:val="19"/>
+        </w:rPr>
+        <w:t>. O seu valor é guardado no “</w:t>
+      </w:r>
+      <w:proofErr w:type="spellStart"/>
+      <w:r>
+        <w:rPr>
+          <w:i w:val="0"/>
+          <w:iCs/>
+          <w:color w:val="595959" w:themeColor="text1" w:themeTint="A6"/>
+          <w:sz w:val="19"/>
+          <w:szCs w:val="19"/>
+        </w:rPr>
+        <w:t>Login.cs</w:t>
+      </w:r>
+      <w:proofErr w:type="spellEnd"/>
+      <w:r>
+        <w:rPr>
+          <w:i w:val="0"/>
+          <w:iCs/>
+          <w:color w:val="595959" w:themeColor="text1" w:themeTint="A6"/>
+          <w:sz w:val="19"/>
+          <w:szCs w:val="19"/>
+        </w:rPr>
+        <w:t xml:space="preserve">” </w:t>
+      </w:r>
+      <w:r>
+        <w:rPr>
+          <w:i w:val="0"/>
+          <w:iCs/>
+          <w:color w:val="595959" w:themeColor="text1" w:themeTint="A6"/>
+          <w:sz w:val="19"/>
+          <w:szCs w:val="19"/>
+        </w:rPr>
+        <w:t xml:space="preserve">e </w:t>
+      </w:r>
+      <w:r>
+        <w:rPr>
+          <w:i w:val="0"/>
+          <w:iCs/>
+          <w:color w:val="595959" w:themeColor="text1" w:themeTint="A6"/>
+          <w:sz w:val="19"/>
+          <w:szCs w:val="19"/>
+        </w:rPr>
+        <w:t>corresponde a um valor da base de dados</w:t>
+      </w:r>
+      <w:r>
+        <w:rPr>
+          <w:i w:val="0"/>
+          <w:iCs/>
+          <w:color w:val="595959" w:themeColor="text1" w:themeTint="A6"/>
+          <w:sz w:val="19"/>
+          <w:szCs w:val="19"/>
+        </w:rPr>
+        <w:t>;</w:t>
+      </w:r>
+    </w:p>
+    <w:p>
+      <w:pPr>
+        <w:jc w:val="both"/>
+        <w:rPr>
+          <w:b/>
+          <w:bCs/>
+          <w:iCs/>
+          <w:color w:val="595959" w:themeColor="text1" w:themeTint="A6"/>
+        </w:rPr>
+      </w:pPr>
+    </w:p>
+    <w:p>
+      <w:pPr>
+        <w:pStyle w:val="PargrafodaLista"/>
+        <w:numPr>
+          <w:ilvl w:val="0"/>
+          <w:numId w:val="22"/>
+        </w:numPr>
+        <w:jc w:val="both"/>
+        <w:rPr>
+          <w:b/>
+          <w:bCs/>
+          <w:i w:val="0"/>
+          <w:iCs/>
+          <w:color w:val="595959" w:themeColor="text1" w:themeTint="A6"/>
+          <w:sz w:val="19"/>
+          <w:szCs w:val="19"/>
+        </w:rPr>
+      </w:pPr>
+      <w:proofErr w:type="spellStart"/>
+      <w:r>
+        <w:rPr>
+          <w:rFonts w:cs="Consolas"/>
+          <w:b/>
+          <w:bCs/>
+          <w:i w:val="0"/>
+          <w:iCs/>
+          <w:color w:val="595959" w:themeColor="text1" w:themeTint="A6"/>
+          <w:sz w:val="19"/>
+          <w:szCs w:val="19"/>
+        </w:rPr>
+        <w:t>CurrentIDEscalao</w:t>
+      </w:r>
+      <w:proofErr w:type="spellEnd"/>
+      <w:r>
+        <w:rPr>
+          <w:rFonts w:cs="Consolas"/>
+          <w:b/>
+          <w:bCs/>
+          <w:i w:val="0"/>
+          <w:iCs/>
+          <w:color w:val="595959" w:themeColor="text1" w:themeTint="A6"/>
+          <w:sz w:val="19"/>
+          <w:szCs w:val="19"/>
+        </w:rPr>
+        <w:t xml:space="preserve"> </w:t>
+      </w:r>
+      <w:r>
+        <w:rPr>
+          <w:rFonts w:cs="Consolas"/>
+          <w:b/>
+          <w:bCs/>
+          <w:i w:val="0"/>
+          <w:iCs/>
+          <w:color w:val="595959" w:themeColor="text1" w:themeTint="A6"/>
+          <w:sz w:val="19"/>
+          <w:szCs w:val="19"/>
+        </w:rPr>
+        <w:t>–</w:t>
+      </w:r>
+      <w:r>
+        <w:rPr>
+          <w:b/>
+          <w:bCs/>
+          <w:i w:val="0"/>
+          <w:iCs/>
+          <w:color w:val="595959" w:themeColor="text1" w:themeTint="A6"/>
+        </w:rPr>
+        <w:t xml:space="preserve"> </w:t>
+      </w:r>
+      <w:r>
+        <w:rPr>
+          <w:i w:val="0"/>
+          <w:iCs/>
+          <w:color w:val="595959" w:themeColor="text1" w:themeTint="A6"/>
+          <w:sz w:val="19"/>
+          <w:szCs w:val="19"/>
+        </w:rPr>
+        <w:t xml:space="preserve">Indica qual o ID do escalão do </w:t>
+      </w:r>
+      <w:proofErr w:type="spellStart"/>
+      <w:r>
+        <w:rPr>
+          <w:color w:val="595959" w:themeColor="text1" w:themeTint="A6"/>
+          <w:sz w:val="19"/>
+          <w:szCs w:val="19"/>
+        </w:rPr>
+        <w:t>current</w:t>
+      </w:r>
+      <w:proofErr w:type="spellEnd"/>
+      <w:r>
+        <w:rPr>
+          <w:color w:val="595959" w:themeColor="text1" w:themeTint="A6"/>
+          <w:sz w:val="19"/>
+          <w:szCs w:val="19"/>
+        </w:rPr>
+        <w:t xml:space="preserve"> </w:t>
+      </w:r>
+      <w:proofErr w:type="spellStart"/>
+      <w:r>
+        <w:rPr>
+          <w:color w:val="595959" w:themeColor="text1" w:themeTint="A6"/>
+          <w:sz w:val="19"/>
+          <w:szCs w:val="19"/>
+        </w:rPr>
+        <w:t>user</w:t>
+      </w:r>
+      <w:proofErr w:type="spellEnd"/>
+      <w:r>
+        <w:rPr>
+          <w:i w:val="0"/>
+          <w:iCs/>
+          <w:color w:val="595959" w:themeColor="text1" w:themeTint="A6"/>
+          <w:sz w:val="19"/>
+          <w:szCs w:val="19"/>
+        </w:rPr>
+        <w:t>, caso tiver (se for treinador ou atleta). O seu valor é guardado no “</w:t>
+      </w:r>
+      <w:proofErr w:type="spellStart"/>
+      <w:r>
+        <w:rPr>
+          <w:i w:val="0"/>
+          <w:iCs/>
+          <w:color w:val="595959" w:themeColor="text1" w:themeTint="A6"/>
+          <w:sz w:val="19"/>
+          <w:szCs w:val="19"/>
+        </w:rPr>
+        <w:t>Login.cs</w:t>
+      </w:r>
+      <w:proofErr w:type="spellEnd"/>
+      <w:r>
+        <w:rPr>
+          <w:i w:val="0"/>
+          <w:iCs/>
+          <w:color w:val="595959" w:themeColor="text1" w:themeTint="A6"/>
+          <w:sz w:val="19"/>
+          <w:szCs w:val="19"/>
+        </w:rPr>
+        <w:t>” e corresponde a um valor da base de dados.</w:t>
+      </w:r>
+    </w:p>
+    <w:p>
+      <w:pPr>
+        <w:rPr>
+          <w:b/>
+          <w:bCs/>
+          <w:iCs/>
+          <w:color w:val="595959" w:themeColor="text1" w:themeTint="A6"/>
+          <w:sz w:val="19"/>
+          <w:szCs w:val="19"/>
+        </w:rPr>
+      </w:pPr>
+    </w:p>
+    <w:p>
+      <w:pPr>
+        <w:rPr>
+          <w:b/>
+          <w:bCs/>
+          <w:iCs/>
+          <w:color w:val="595959" w:themeColor="text1" w:themeTint="A6"/>
+          <w:sz w:val="19"/>
+          <w:szCs w:val="19"/>
+        </w:rPr>
+      </w:pPr>
+    </w:p>
+    <w:p>
+      <w:pPr>
+        <w:rPr>
+          <w:b/>
+          <w:bCs/>
+          <w:iCs/>
+          <w:color w:val="595959" w:themeColor="text1" w:themeTint="A6"/>
+          <w:sz w:val="19"/>
+          <w:szCs w:val="19"/>
+        </w:rPr>
+      </w:pPr>
+      <w:r>
+        <w:rPr>
+          <w:noProof/>
+        </w:rPr>
+        <w:drawing>
+          <wp:anchor distT="0" distB="0" distL="114300" distR="114300" simplePos="0" relativeHeight="251661312" behindDoc="1" locked="0" layoutInCell="1" allowOverlap="1" wp14:anchorId="0F4B3290" wp14:editId="52DF7DC7">
+            <wp:simplePos x="0" y="0"/>
+            <wp:positionH relativeFrom="margin">
+              <wp:align>center</wp:align>
+            </wp:positionH>
+            <wp:positionV relativeFrom="paragraph">
+              <wp:posOffset>10160</wp:posOffset>
+            </wp:positionV>
+            <wp:extent cx="3705225" cy="971550"/>
+            <wp:effectExtent l="19050" t="0" r="28575" b="304800"/>
+            <wp:wrapTight wrapText="bothSides">
+              <wp:wrapPolygon edited="0">
+                <wp:start x="0" y="0"/>
+                <wp:lineTo x="-111" y="424"/>
+                <wp:lineTo x="-111" y="27953"/>
+                <wp:lineTo x="21656" y="27953"/>
+                <wp:lineTo x="21656" y="6776"/>
+                <wp:lineTo x="21544" y="424"/>
+                <wp:lineTo x="21544" y="0"/>
+                <wp:lineTo x="0" y="0"/>
+              </wp:wrapPolygon>
+            </wp:wrapTight>
+            <wp:docPr id="6" name="Imagem 6"/>
+            <wp:cNvGraphicFramePr>
+              <a:graphicFrameLocks xmlns:a="http://schemas.openxmlformats.org/drawingml/2006/main" noChangeAspect="1"/>
+            </wp:cNvGraphicFramePr>
+            <a:graphic xmlns:a="http://schemas.openxmlformats.org/drawingml/2006/main">
+              <a:graphicData uri="http://schemas.openxmlformats.org/drawingml/2006/picture">
+                <pic:pic xmlns:pic="http://schemas.openxmlformats.org/drawingml/2006/picture">
+                  <pic:nvPicPr>
+                    <pic:cNvPr id="1" name=""/>
+                    <pic:cNvPicPr/>
+                  </pic:nvPicPr>
+                  <pic:blipFill>
+                    <a:blip r:embed="rId11">
+                      <a:extLst>
+                        <a:ext uri="{28A0092B-C50C-407E-A947-70E740481C1C}">
+                          <a14:useLocalDpi xmlns:a14="http://schemas.microsoft.com/office/drawing/2010/main" val="0"/>
+                        </a:ext>
+                      </a:extLst>
+                    </a:blip>
+                    <a:stretch>
+                      <a:fillRect/>
+                    </a:stretch>
+                  </pic:blipFill>
+                  <pic:spPr>
+                    <a:xfrm>
+                      <a:off x="0" y="0"/>
+                      <a:ext cx="3705225" cy="971550"/>
+                    </a:xfrm>
+                    <a:prstGeom prst="roundRect">
+                      <a:avLst>
+                        <a:gd name="adj" fmla="val 8594"/>
+                      </a:avLst>
+                    </a:prstGeom>
+                    <a:solidFill>
+                      <a:srgbClr val="FFFFFF">
+                        <a:shade val="85000"/>
+                      </a:srgbClr>
+                    </a:solidFill>
+                    <a:ln>
+                      <a:noFill/>
+                    </a:ln>
+                    <a:effectLst>
+                      <a:reflection blurRad="12700" stA="38000" endPos="28000" dist="5000" dir="5400000" sy="-100000" algn="bl" rotWithShape="0"/>
+                    </a:effectLst>
+                  </pic:spPr>
+                </pic:pic>
+              </a:graphicData>
+            </a:graphic>
+            <wp14:sizeRelH relativeFrom="page">
+              <wp14:pctWidth>0</wp14:pctWidth>
+            </wp14:sizeRelH>
+            <wp14:sizeRelV relativeFrom="page">
+              <wp14:pctHeight>0</wp14:pctHeight>
+            </wp14:sizeRelV>
+          </wp:anchor>
+        </w:drawing>
+      </w:r>
+    </w:p>
+    <w:p>
+      <w:pPr>
+        <w:rPr>
+          <w:b/>
+          <w:bCs/>
+          <w:iCs/>
+          <w:color w:val="595959" w:themeColor="text1" w:themeTint="A6"/>
+          <w:sz w:val="19"/>
+          <w:szCs w:val="19"/>
+        </w:rPr>
+      </w:pPr>
+    </w:p>
+    <w:p>
+      <w:pPr>
+        <w:rPr>
+          <w:b/>
+          <w:bCs/>
+          <w:iCs/>
+          <w:color w:val="595959" w:themeColor="text1" w:themeTint="A6"/>
+          <w:sz w:val="19"/>
+          <w:szCs w:val="19"/>
+        </w:rPr>
+      </w:pPr>
+    </w:p>
+    <w:p>
+      <w:pPr>
+        <w:rPr>
+          <w:b/>
+          <w:bCs/>
+          <w:iCs/>
+          <w:color w:val="595959" w:themeColor="text1" w:themeTint="A6"/>
+          <w:sz w:val="19"/>
+          <w:szCs w:val="19"/>
+        </w:rPr>
+      </w:pPr>
+    </w:p>
+    <w:p>
+      <w:pPr>
+        <w:rPr>
+          <w:b/>
+          <w:bCs/>
+          <w:iCs/>
+          <w:color w:val="595959" w:themeColor="text1" w:themeTint="A6"/>
+          <w:sz w:val="19"/>
+          <w:szCs w:val="19"/>
+        </w:rPr>
+      </w:pPr>
+    </w:p>
+    <w:p>
+      <w:pPr>
+        <w:rPr>
+          <w:b/>
+          <w:bCs/>
+          <w:iCs/>
+          <w:color w:val="595959" w:themeColor="text1" w:themeTint="A6"/>
+          <w:sz w:val="19"/>
+          <w:szCs w:val="19"/>
+        </w:rPr>
+      </w:pPr>
+    </w:p>
+    <w:p>
+      <w:pPr>
+        <w:rPr>
+          <w:b/>
+          <w:bCs/>
+          <w:iCs/>
+          <w:color w:val="595959" w:themeColor="text1" w:themeTint="A6"/>
+          <w:sz w:val="19"/>
+          <w:szCs w:val="19"/>
+        </w:rPr>
+      </w:pPr>
+    </w:p>
+    <w:p/>
+    <w:p/>
+    <w:p/>
+    <w:p/>
+    <w:p>
+      <w:pPr>
+        <w:pStyle w:val="Ttulo2"/>
+        <w:jc w:val="center"/>
+      </w:pPr>
+      <w:bookmarkStart w:id="4" w:name="_Toc11709940"/>
+      <w:r>
+        <w:lastRenderedPageBreak/>
+        <w:t>LOGIN.CS</w:t>
+      </w:r>
+      <w:bookmarkEnd w:id="4"/>
+    </w:p>
+    <w:p/>
+    <w:p>
+      <w:pPr>
+        <w:jc w:val="both"/>
+      </w:pPr>
+      <w:r>
+        <w:tab/>
+        <w:t>É no “</w:t>
+      </w:r>
+      <w:proofErr w:type="spellStart"/>
+      <w:r>
+        <w:t>Login.cs</w:t>
+      </w:r>
+      <w:proofErr w:type="spellEnd"/>
+      <w:r>
+        <w:t xml:space="preserve">” que realmente começa o código mais complicado. </w:t>
+      </w:r>
+      <w:r>
+        <w:br/>
+        <w:t xml:space="preserve">Para começar o utilizador tem a opção de guardar a sua password e para isso usei as Propriedades do programa e inseri duas variáveis a para o nome do utilizador e outra para a password. </w:t>
+      </w:r>
+      <w:r>
+        <w:t>Foi utilizada</w:t>
+      </w:r>
+      <w:r>
+        <w:t xml:space="preserve"> esta forma, porque mesmo depois do programa ser fechado os valores ficarão guardados.</w:t>
+      </w:r>
+    </w:p>
+    <w:p>
+      <w:r>
+        <w:rPr>
+          <w:noProof/>
+        </w:rPr>
+        <w:drawing>
+          <wp:anchor distT="0" distB="0" distL="114300" distR="114300" simplePos="0" relativeHeight="251659264" behindDoc="1" locked="0" layoutInCell="1" allowOverlap="1" wp14:anchorId="62E90F5C" wp14:editId="21FF34FC">
+            <wp:simplePos x="0" y="0"/>
+            <wp:positionH relativeFrom="margin">
+              <wp:align>center</wp:align>
+            </wp:positionH>
+            <wp:positionV relativeFrom="paragraph">
+              <wp:posOffset>161925</wp:posOffset>
+            </wp:positionV>
+            <wp:extent cx="3497580" cy="1466850"/>
+            <wp:effectExtent l="152400" t="152400" r="369570" b="361950"/>
+            <wp:wrapTight wrapText="bothSides">
+              <wp:wrapPolygon edited="0">
+                <wp:start x="471" y="-2244"/>
+                <wp:lineTo x="-941" y="-1683"/>
+                <wp:lineTo x="-941" y="22722"/>
+                <wp:lineTo x="-118" y="25247"/>
+                <wp:lineTo x="1176" y="26649"/>
+                <wp:lineTo x="21647" y="26649"/>
+                <wp:lineTo x="22941" y="25247"/>
+                <wp:lineTo x="23765" y="21039"/>
+                <wp:lineTo x="23765" y="2805"/>
+                <wp:lineTo x="22353" y="-1403"/>
+                <wp:lineTo x="22235" y="-2244"/>
+                <wp:lineTo x="471" y="-2244"/>
+              </wp:wrapPolygon>
+            </wp:wrapTight>
+            <wp:docPr id="3" name="Imagem 3"/>
+            <wp:cNvGraphicFramePr>
+              <a:graphicFrameLocks xmlns:a="http://schemas.openxmlformats.org/drawingml/2006/main" noChangeAspect="1"/>
+            </wp:cNvGraphicFramePr>
+            <a:graphic xmlns:a="http://schemas.openxmlformats.org/drawingml/2006/main">
+              <a:graphicData uri="http://schemas.openxmlformats.org/drawingml/2006/picture">
+                <pic:pic xmlns:pic="http://schemas.openxmlformats.org/drawingml/2006/picture">
+                  <pic:nvPicPr>
+                    <pic:cNvPr id="1" name=""/>
+                    <pic:cNvPicPr/>
+                  </pic:nvPicPr>
+                  <pic:blipFill>
+                    <a:blip r:embed="rId12">
+                      <a:extLst>
+                        <a:ext uri="{28A0092B-C50C-407E-A947-70E740481C1C}">
+                          <a14:useLocalDpi xmlns:a14="http://schemas.microsoft.com/office/drawing/2010/main" val="0"/>
+                        </a:ext>
+                      </a:extLst>
+                    </a:blip>
+                    <a:stretch>
+                      <a:fillRect/>
+                    </a:stretch>
+                  </pic:blipFill>
+                  <pic:spPr>
+                    <a:xfrm>
+                      <a:off x="0" y="0"/>
+                      <a:ext cx="3497580" cy="1466850"/>
+                    </a:xfrm>
+                    <a:prstGeom prst="rect">
+                      <a:avLst/>
+                    </a:prstGeom>
+                    <a:ln>
+                      <a:noFill/>
+                    </a:ln>
+                    <a:effectLst>
+                      <a:outerShdw blurRad="292100" dist="139700" dir="2700000" algn="tl" rotWithShape="0">
+                        <a:srgbClr val="333333">
+                          <a:alpha val="65000"/>
+                        </a:srgbClr>
+                      </a:outerShdw>
+                    </a:effectLst>
+                  </pic:spPr>
+                </pic:pic>
+              </a:graphicData>
+            </a:graphic>
+            <wp14:sizeRelH relativeFrom="page">
+              <wp14:pctWidth>0</wp14:pctWidth>
+            </wp14:sizeRelH>
+            <wp14:sizeRelV relativeFrom="page">
+              <wp14:pctHeight>0</wp14:pctHeight>
+            </wp14:sizeRelV>
+          </wp:anchor>
+        </w:drawing>
+      </w:r>
+    </w:p>
+    <w:p/>
+    <w:p/>
+    <w:p/>
+    <w:p/>
+    <w:p/>
+    <w:p>
+      <w:pPr>
+        <w:jc w:val="both"/>
+      </w:pPr>
+      <w:r>
+        <w:tab/>
+        <w:t xml:space="preserve">Para, então, fazer o login, </w:t>
+      </w:r>
+      <w:r>
+        <w:t>foram utilizados</w:t>
+      </w:r>
+      <w:r>
+        <w:t xml:space="preserve"> </w:t>
+      </w:r>
+      <w:proofErr w:type="spellStart"/>
+      <w:r>
+        <w:t>DataReaders</w:t>
+      </w:r>
+      <w:proofErr w:type="spellEnd"/>
+      <w:r>
+        <w:t xml:space="preserve">, com </w:t>
+      </w:r>
+      <w:proofErr w:type="spellStart"/>
+      <w:r>
+        <w:t>querys</w:t>
+      </w:r>
+      <w:proofErr w:type="spellEnd"/>
+      <w:r>
+        <w:t xml:space="preserve"> a pedir utilizadores em todas as tabelas com o nome e a password correspondestes. Como os utilizadores não podem tem utilizadores iguais, apenas umas das tabelas (</w:t>
+      </w:r>
+      <w:proofErr w:type="spellStart"/>
+      <w:r>
+        <w:t>TblAdministrador</w:t>
+      </w:r>
+      <w:proofErr w:type="spellEnd"/>
+      <w:r>
+        <w:t xml:space="preserve">, </w:t>
+      </w:r>
+      <w:proofErr w:type="spellStart"/>
+      <w:r>
+        <w:t>TblTreinador</w:t>
+      </w:r>
+      <w:proofErr w:type="spellEnd"/>
+      <w:r>
+        <w:t xml:space="preserve">, </w:t>
+      </w:r>
+      <w:proofErr w:type="spellStart"/>
+      <w:r>
+        <w:t>TblAtleta</w:t>
+      </w:r>
+      <w:proofErr w:type="spellEnd"/>
+      <w:r>
+        <w:t xml:space="preserve"> e </w:t>
+      </w:r>
+      <w:proofErr w:type="spellStart"/>
+      <w:r>
+        <w:t>TblSocio</w:t>
+      </w:r>
+      <w:proofErr w:type="spellEnd"/>
+      <w:r>
+        <w:t xml:space="preserve">) dará valores. </w:t>
+      </w:r>
+    </w:p>
+    <w:p>
+      <w:pPr>
+        <w:jc w:val="both"/>
+      </w:pPr>
+      <w:r>
+        <w:tab/>
+      </w:r>
+      <w:r>
+        <w:t>Quando feito o Login, então as propriedades faladas anteriormente, deixam de estar vazias e tem um valor para o funcionamento do resto do programa.</w:t>
+      </w:r>
+    </w:p>
+    <w:p>
+      <w:r>
+        <w:rPr>
+          <w:noProof/>
+        </w:rPr>
+        <w:drawing>
+          <wp:anchor distT="0" distB="0" distL="114300" distR="114300" simplePos="0" relativeHeight="251660288" behindDoc="1" locked="0" layoutInCell="1" allowOverlap="1" wp14:anchorId="56A064FD" wp14:editId="624F15A6">
+            <wp:simplePos x="0" y="0"/>
+            <wp:positionH relativeFrom="margin">
+              <wp:posOffset>897890</wp:posOffset>
+            </wp:positionH>
+            <wp:positionV relativeFrom="paragraph">
+              <wp:posOffset>309245</wp:posOffset>
+            </wp:positionV>
+            <wp:extent cx="3501390" cy="1390650"/>
+            <wp:effectExtent l="152400" t="152400" r="365760" b="361950"/>
+            <wp:wrapTight wrapText="bothSides">
+              <wp:wrapPolygon edited="0">
+                <wp:start x="470" y="-2367"/>
+                <wp:lineTo x="-940" y="-1775"/>
+                <wp:lineTo x="-940" y="22784"/>
+                <wp:lineTo x="1175" y="26926"/>
+                <wp:lineTo x="21624" y="26926"/>
+                <wp:lineTo x="21741" y="26334"/>
+                <wp:lineTo x="23621" y="22192"/>
+                <wp:lineTo x="23739" y="2959"/>
+                <wp:lineTo x="22329" y="-1479"/>
+                <wp:lineTo x="22211" y="-2367"/>
+                <wp:lineTo x="470" y="-2367"/>
+              </wp:wrapPolygon>
+            </wp:wrapTight>
+            <wp:docPr id="5" name="Imagem 5"/>
+            <wp:cNvGraphicFramePr>
+              <a:graphicFrameLocks xmlns:a="http://schemas.openxmlformats.org/drawingml/2006/main" noChangeAspect="1"/>
+            </wp:cNvGraphicFramePr>
+            <a:graphic xmlns:a="http://schemas.openxmlformats.org/drawingml/2006/main">
+              <a:graphicData uri="http://schemas.openxmlformats.org/drawingml/2006/picture">
+                <pic:pic xmlns:pic="http://schemas.openxmlformats.org/drawingml/2006/picture">
+                  <pic:nvPicPr>
+                    <pic:cNvPr id="1" name=""/>
+                    <pic:cNvPicPr/>
+                  </pic:nvPicPr>
+                  <pic:blipFill rotWithShape="1">
+                    <a:blip r:embed="rId13">
+                      <a:extLst>
+                        <a:ext uri="{28A0092B-C50C-407E-A947-70E740481C1C}">
+                          <a14:useLocalDpi xmlns:a14="http://schemas.microsoft.com/office/drawing/2010/main" val="0"/>
+                        </a:ext>
+                      </a:extLst>
+                    </a:blip>
+                    <a:srcRect b="1351"/>
+                    <a:stretch/>
+                  </pic:blipFill>
+                  <pic:spPr bwMode="auto">
+                    <a:xfrm>
+                      <a:off x="0" y="0"/>
+                      <a:ext cx="3501390" cy="1390650"/>
+                    </a:xfrm>
+                    <a:prstGeom prst="rect">
+                      <a:avLst/>
+                    </a:prstGeom>
+                    <a:ln>
+                      <a:noFill/>
+                    </a:ln>
+                    <a:effectLst>
+                      <a:outerShdw blurRad="292100" dist="139700" dir="2700000" algn="tl" rotWithShape="0">
+                        <a:srgbClr val="333333">
+                          <a:alpha val="65000"/>
+                        </a:srgbClr>
+                      </a:outerShdw>
+                    </a:effectLst>
+                    <a:extLst>
+                      <a:ext uri="{53640926-AAD7-44D8-BBD7-CCE9431645EC}">
+                        <a14:shadowObscured xmlns:a14="http://schemas.microsoft.com/office/drawing/2010/main"/>
+                      </a:ext>
+                    </a:extLst>
+                  </pic:spPr>
+                </pic:pic>
+              </a:graphicData>
+            </a:graphic>
+            <wp14:sizeRelH relativeFrom="page">
+              <wp14:pctWidth>0</wp14:pctWidth>
+            </wp14:sizeRelH>
+            <wp14:sizeRelV relativeFrom="page">
+              <wp14:pctHeight>0</wp14:pctHeight>
+            </wp14:sizeRelV>
+          </wp:anchor>
+        </w:drawing>
+      </w:r>
+    </w:p>
+    <w:p/>
+    <w:p/>
+    <w:p/>
+    <w:p/>
+    <w:p/>
+    <w:p>
+      <w:pPr>
+        <w:pStyle w:val="Ttulo2"/>
+        <w:jc w:val="center"/>
+      </w:pPr>
+      <w:bookmarkStart w:id="5" w:name="_Toc11709941"/>
+      <w:r>
+        <w:lastRenderedPageBreak/>
+        <w:t>QUERYS E NONQUERYS</w:t>
+      </w:r>
+      <w:bookmarkEnd w:id="5"/>
+    </w:p>
+    <w:p/>
+    <w:p>
+      <w:pPr>
+        <w:jc w:val="both"/>
+      </w:pPr>
+      <w:r>
+        <w:rPr>
+          <w:noProof/>
+        </w:rPr>
+        <w:drawing>
+          <wp:anchor distT="0" distB="0" distL="114300" distR="114300" simplePos="0" relativeHeight="251670528" behindDoc="1" locked="0" layoutInCell="1" allowOverlap="1" wp14:anchorId="0EFE760C" wp14:editId="53035DAF">
+            <wp:simplePos x="0" y="0"/>
+            <wp:positionH relativeFrom="margin">
+              <wp:align>center</wp:align>
+            </wp:positionH>
+            <wp:positionV relativeFrom="paragraph">
+              <wp:posOffset>1191260</wp:posOffset>
+            </wp:positionV>
+            <wp:extent cx="5507990" cy="1350010"/>
+            <wp:effectExtent l="152400" t="152400" r="359410" b="364490"/>
+            <wp:wrapTight wrapText="bothSides">
+              <wp:wrapPolygon edited="0">
+                <wp:start x="299" y="-2438"/>
+                <wp:lineTo x="-598" y="-1829"/>
+                <wp:lineTo x="-523" y="22860"/>
+                <wp:lineTo x="747" y="27127"/>
+                <wp:lineTo x="21590" y="27127"/>
+                <wp:lineTo x="21665" y="26517"/>
+                <wp:lineTo x="22860" y="22860"/>
+                <wp:lineTo x="22935" y="3048"/>
+                <wp:lineTo x="22038" y="-1524"/>
+                <wp:lineTo x="21964" y="-2438"/>
+                <wp:lineTo x="299" y="-2438"/>
+              </wp:wrapPolygon>
+            </wp:wrapTight>
+            <wp:docPr id="15" name="Imagem 15"/>
+            <wp:cNvGraphicFramePr>
+              <a:graphicFrameLocks xmlns:a="http://schemas.openxmlformats.org/drawingml/2006/main" noChangeAspect="1"/>
+            </wp:cNvGraphicFramePr>
+            <a:graphic xmlns:a="http://schemas.openxmlformats.org/drawingml/2006/main">
+              <a:graphicData uri="http://schemas.openxmlformats.org/drawingml/2006/picture">
+                <pic:pic xmlns:pic="http://schemas.openxmlformats.org/drawingml/2006/picture">
+                  <pic:nvPicPr>
+                    <pic:cNvPr id="1" name=""/>
+                    <pic:cNvPicPr/>
+                  </pic:nvPicPr>
+                  <pic:blipFill>
+                    <a:blip r:embed="rId14">
+                      <a:extLst>
+                        <a:ext uri="{28A0092B-C50C-407E-A947-70E740481C1C}">
+                          <a14:useLocalDpi xmlns:a14="http://schemas.microsoft.com/office/drawing/2010/main" val="0"/>
+                        </a:ext>
+                      </a:extLst>
+                    </a:blip>
+                    <a:stretch>
+                      <a:fillRect/>
+                    </a:stretch>
+                  </pic:blipFill>
+                  <pic:spPr>
+                    <a:xfrm>
+                      <a:off x="0" y="0"/>
+                      <a:ext cx="5507990" cy="1350010"/>
+                    </a:xfrm>
+                    <a:prstGeom prst="rect">
+                      <a:avLst/>
+                    </a:prstGeom>
+                    <a:ln>
+                      <a:noFill/>
+                    </a:ln>
+                    <a:effectLst>
+                      <a:outerShdw blurRad="292100" dist="139700" dir="2700000" algn="tl" rotWithShape="0">
+                        <a:srgbClr val="333333">
+                          <a:alpha val="65000"/>
+                        </a:srgbClr>
+                      </a:outerShdw>
+                    </a:effectLst>
+                  </pic:spPr>
+                </pic:pic>
+              </a:graphicData>
+            </a:graphic>
+            <wp14:sizeRelH relativeFrom="page">
+              <wp14:pctWidth>0</wp14:pctWidth>
+            </wp14:sizeRelH>
+            <wp14:sizeRelV relativeFrom="page">
+              <wp14:pctHeight>0</wp14:pctHeight>
+            </wp14:sizeRelV>
+          </wp:anchor>
+        </w:drawing>
+      </w:r>
+      <w:r>
+        <w:tab/>
+        <w:t xml:space="preserve">Para manusear com a base de dados, seja com o </w:t>
+      </w:r>
+      <w:r>
+        <w:t>uso</w:t>
+      </w:r>
+      <w:r>
+        <w:t xml:space="preserve"> de </w:t>
+      </w:r>
+      <w:proofErr w:type="spellStart"/>
+      <w:r>
+        <w:t>querys</w:t>
+      </w:r>
+      <w:proofErr w:type="spellEnd"/>
+      <w:r>
+        <w:t xml:space="preserve"> (</w:t>
+      </w:r>
+      <w:proofErr w:type="spellStart"/>
+      <w:r>
+        <w:t>S</w:t>
+      </w:r>
+      <w:r>
+        <w:t>elets</w:t>
+      </w:r>
+      <w:proofErr w:type="spellEnd"/>
+      <w:r>
+        <w:t>)</w:t>
+      </w:r>
+      <w:r>
+        <w:t xml:space="preserve"> </w:t>
+      </w:r>
+      <w:r>
+        <w:t>ou</w:t>
+      </w:r>
+      <w:r>
+        <w:t xml:space="preserve"> </w:t>
+      </w:r>
+      <w:proofErr w:type="spellStart"/>
+      <w:r>
+        <w:t>nonquerys</w:t>
+      </w:r>
+      <w:proofErr w:type="spellEnd"/>
+      <w:r>
+        <w:t xml:space="preserve"> (</w:t>
+      </w:r>
+      <w:proofErr w:type="spellStart"/>
+      <w:r>
+        <w:t>Inserts</w:t>
+      </w:r>
+      <w:proofErr w:type="spellEnd"/>
+      <w:r>
+        <w:t xml:space="preserve">, </w:t>
+      </w:r>
+      <w:proofErr w:type="spellStart"/>
+      <w:r>
+        <w:t>Updates</w:t>
+      </w:r>
+      <w:proofErr w:type="spellEnd"/>
+      <w:r>
+        <w:t xml:space="preserve"> e Deletes)</w:t>
+      </w:r>
+      <w:r>
+        <w:t xml:space="preserve"> fo</w:t>
+      </w:r>
+      <w:r>
+        <w:t>ram</w:t>
+      </w:r>
+      <w:r>
+        <w:t xml:space="preserve"> usado</w:t>
+      </w:r>
+      <w:r>
+        <w:t>s</w:t>
+      </w:r>
+      <w:r>
+        <w:t xml:space="preserve"> “</w:t>
+      </w:r>
+      <w:proofErr w:type="spellStart"/>
+      <w:r>
+        <w:t>SqlCommands</w:t>
+      </w:r>
+      <w:proofErr w:type="spellEnd"/>
+      <w:r>
+        <w:t>”.</w:t>
+      </w:r>
+      <w:r>
+        <w:t xml:space="preserve"> Para isto é necessário o uso da biblioteca </w:t>
+      </w:r>
+      <w:proofErr w:type="spellStart"/>
+      <w:proofErr w:type="gramStart"/>
+      <w:r>
+        <w:t>System.Data.SqlClient</w:t>
+      </w:r>
+      <w:proofErr w:type="spellEnd"/>
+      <w:proofErr w:type="gramEnd"/>
+      <w:r>
+        <w:t>.</w:t>
+      </w:r>
+    </w:p>
+    <w:p/>
+    <w:p/>
+    <w:p>
+      <w:pPr>
+        <w:pStyle w:val="Ttulo2"/>
+        <w:jc w:val="center"/>
+      </w:pPr>
+      <w:bookmarkStart w:id="6" w:name="_Toc11709942"/>
+      <w:r>
+        <w:t>PAGINAÇÃO DE DADOS DA BASE DE DADOS</w:t>
+      </w:r>
+      <w:bookmarkEnd w:id="6"/>
+    </w:p>
+    <w:p>
+      <w:pPr>
+        <w:jc w:val="both"/>
+      </w:pPr>
+    </w:p>
+    <w:p>
+      <w:pPr>
+        <w:jc w:val="both"/>
+      </w:pPr>
+      <w:r>
+        <w:tab/>
+        <w:t xml:space="preserve">Como alguns </w:t>
+      </w:r>
+      <w:proofErr w:type="spellStart"/>
+      <w:r>
+        <w:t>forms</w:t>
+      </w:r>
+      <w:proofErr w:type="spellEnd"/>
+      <w:r>
+        <w:t xml:space="preserve"> têm inúmeros dados a serem carregados, adicionei a função paginação para que mesmos dados carregassem ao mesmo tempo e esta função </w:t>
+      </w:r>
+      <w:r>
+        <w:t xml:space="preserve">pode ser encontrada </w:t>
+      </w:r>
+      <w:r>
+        <w:t xml:space="preserve">nos </w:t>
+      </w:r>
+      <w:proofErr w:type="spellStart"/>
+      <w:r>
+        <w:t>forms</w:t>
+      </w:r>
+      <w:proofErr w:type="spellEnd"/>
+      <w:r>
+        <w:t xml:space="preserve">: Jogos, </w:t>
+      </w:r>
+      <w:proofErr w:type="spellStart"/>
+      <w:r>
+        <w:t>PaginaInicial_Admin</w:t>
+      </w:r>
+      <w:proofErr w:type="spellEnd"/>
+      <w:r>
+        <w:t xml:space="preserve">, </w:t>
+      </w:r>
+      <w:proofErr w:type="spellStart"/>
+      <w:r>
+        <w:t>PaginaInicial_Treinador</w:t>
+      </w:r>
+      <w:proofErr w:type="spellEnd"/>
+      <w:r>
+        <w:t xml:space="preserve">, </w:t>
+      </w:r>
+      <w:proofErr w:type="spellStart"/>
+      <w:r>
+        <w:t>PaginaInicial_Atleta</w:t>
+      </w:r>
+      <w:proofErr w:type="spellEnd"/>
+      <w:r>
+        <w:t xml:space="preserve">, </w:t>
+      </w:r>
+      <w:proofErr w:type="spellStart"/>
+      <w:r>
+        <w:t>PaginaInicial_Socio</w:t>
+      </w:r>
+      <w:proofErr w:type="spellEnd"/>
+      <w:r>
+        <w:t>, Utilizadores e Financiamento. Isto está representado na seguinte imagem e tem um código que adiciona mais um certo valor as quantas vezes que o utilizador clicar na imagem.</w:t>
+      </w:r>
+    </w:p>
+    <w:p>
+      <w:r>
+        <w:rPr>
+          <w:noProof/>
+        </w:rPr>
+        <w:drawing>
+          <wp:anchor distT="0" distB="0" distL="114300" distR="114300" simplePos="0" relativeHeight="251672576" behindDoc="1" locked="0" layoutInCell="1" allowOverlap="1" wp14:anchorId="432DECAC" wp14:editId="53DD641D">
+            <wp:simplePos x="0" y="0"/>
+            <wp:positionH relativeFrom="margin">
+              <wp:align>right</wp:align>
+            </wp:positionH>
+            <wp:positionV relativeFrom="paragraph">
+              <wp:posOffset>163830</wp:posOffset>
+            </wp:positionV>
+            <wp:extent cx="3571875" cy="952500"/>
+            <wp:effectExtent l="152400" t="152400" r="371475" b="361950"/>
+            <wp:wrapTight wrapText="bothSides">
+              <wp:wrapPolygon edited="0">
+                <wp:start x="461" y="-3456"/>
+                <wp:lineTo x="-922" y="-2592"/>
+                <wp:lineTo x="-922" y="23328"/>
+                <wp:lineTo x="-691" y="25056"/>
+                <wp:lineTo x="1037" y="28512"/>
+                <wp:lineTo x="1152" y="29376"/>
+                <wp:lineTo x="21658" y="29376"/>
+                <wp:lineTo x="21773" y="28512"/>
+                <wp:lineTo x="23386" y="25056"/>
+                <wp:lineTo x="23731" y="18144"/>
+                <wp:lineTo x="23731" y="4320"/>
+                <wp:lineTo x="22349" y="-2160"/>
+                <wp:lineTo x="22234" y="-3456"/>
+                <wp:lineTo x="461" y="-3456"/>
+              </wp:wrapPolygon>
+            </wp:wrapTight>
+            <wp:docPr id="9" name="Imagem 9"/>
+            <wp:cNvGraphicFramePr>
+              <a:graphicFrameLocks xmlns:a="http://schemas.openxmlformats.org/drawingml/2006/main" noChangeAspect="1"/>
+            </wp:cNvGraphicFramePr>
+            <a:graphic xmlns:a="http://schemas.openxmlformats.org/drawingml/2006/main">
+              <a:graphicData uri="http://schemas.openxmlformats.org/drawingml/2006/picture">
+                <pic:pic xmlns:pic="http://schemas.openxmlformats.org/drawingml/2006/picture">
+                  <pic:nvPicPr>
+                    <pic:cNvPr id="1" name=""/>
+                    <pic:cNvPicPr/>
+                  </pic:nvPicPr>
+                  <pic:blipFill>
+                    <a:blip r:embed="rId15">
+                      <a:extLst>
+                        <a:ext uri="{28A0092B-C50C-407E-A947-70E740481C1C}">
+                          <a14:useLocalDpi xmlns:a14="http://schemas.microsoft.com/office/drawing/2010/main" val="0"/>
+                        </a:ext>
+                      </a:extLst>
+                    </a:blip>
+                    <a:stretch>
+                      <a:fillRect/>
+                    </a:stretch>
+                  </pic:blipFill>
+                  <pic:spPr>
+                    <a:xfrm>
+                      <a:off x="0" y="0"/>
+                      <a:ext cx="3571875" cy="952500"/>
+                    </a:xfrm>
+                    <a:prstGeom prst="rect">
+                      <a:avLst/>
+                    </a:prstGeom>
+                    <a:ln>
+                      <a:noFill/>
+                    </a:ln>
+                    <a:effectLst>
+                      <a:outerShdw blurRad="292100" dist="139700" dir="2700000" algn="tl" rotWithShape="0">
+                        <a:srgbClr val="333333">
+                          <a:alpha val="65000"/>
+                        </a:srgbClr>
+                      </a:outerShdw>
+                    </a:effectLst>
+                  </pic:spPr>
+                </pic:pic>
+              </a:graphicData>
+            </a:graphic>
+            <wp14:sizeRelH relativeFrom="page">
+              <wp14:pctWidth>0</wp14:pctWidth>
+            </wp14:sizeRelH>
+            <wp14:sizeRelV relativeFrom="page">
+              <wp14:pctHeight>0</wp14:pctHeight>
+            </wp14:sizeRelV>
+          </wp:anchor>
+        </w:drawing>
+      </w:r>
+    </w:p>
+    <w:p>
+      <w:r>
+        <w:rPr>
+          <w:noProof/>
+        </w:rPr>
+        <w:drawing>
+          <wp:anchor distT="0" distB="0" distL="114300" distR="114300" simplePos="0" relativeHeight="251673600" behindDoc="1" locked="0" layoutInCell="1" allowOverlap="1" wp14:anchorId="6F56A05F" wp14:editId="695355AB">
+            <wp:simplePos x="0" y="0"/>
+            <wp:positionH relativeFrom="column">
+              <wp:posOffset>659765</wp:posOffset>
+            </wp:positionH>
+            <wp:positionV relativeFrom="paragraph">
+              <wp:posOffset>96520</wp:posOffset>
+            </wp:positionV>
+            <wp:extent cx="371475" cy="333375"/>
+            <wp:effectExtent l="19050" t="0" r="28575" b="142875"/>
+            <wp:wrapTight wrapText="bothSides">
+              <wp:wrapPolygon edited="0">
+                <wp:start x="-1108" y="0"/>
+                <wp:lineTo x="-1108" y="29623"/>
+                <wp:lineTo x="22154" y="29623"/>
+                <wp:lineTo x="22154" y="0"/>
+                <wp:lineTo x="-1108" y="0"/>
+              </wp:wrapPolygon>
+            </wp:wrapTight>
+            <wp:docPr id="8" name="Imagem 8"/>
+            <wp:cNvGraphicFramePr>
+              <a:graphicFrameLocks xmlns:a="http://schemas.openxmlformats.org/drawingml/2006/main" noChangeAspect="1"/>
+            </wp:cNvGraphicFramePr>
+            <a:graphic xmlns:a="http://schemas.openxmlformats.org/drawingml/2006/main">
+              <a:graphicData uri="http://schemas.openxmlformats.org/drawingml/2006/picture">
+                <pic:pic xmlns:pic="http://schemas.openxmlformats.org/drawingml/2006/picture">
+                  <pic:nvPicPr>
+                    <pic:cNvPr id="1" name=""/>
+                    <pic:cNvPicPr/>
+                  </pic:nvPicPr>
+                  <pic:blipFill>
+                    <a:blip r:embed="rId16">
+                      <a:extLst>
+                        <a:ext uri="{28A0092B-C50C-407E-A947-70E740481C1C}">
+                          <a14:useLocalDpi xmlns:a14="http://schemas.microsoft.com/office/drawing/2010/main" val="0"/>
+                        </a:ext>
+                      </a:extLst>
+                    </a:blip>
+                    <a:stretch>
+                      <a:fillRect/>
+                    </a:stretch>
+                  </pic:blipFill>
+                  <pic:spPr>
+                    <a:xfrm>
+                      <a:off x="0" y="0"/>
+                      <a:ext cx="371475" cy="333375"/>
+                    </a:xfrm>
+                    <a:prstGeom prst="roundRect">
+                      <a:avLst>
+                        <a:gd name="adj" fmla="val 8594"/>
+                      </a:avLst>
+                    </a:prstGeom>
+                    <a:solidFill>
+                      <a:srgbClr val="FFFFFF">
+                        <a:shade val="85000"/>
+                      </a:srgbClr>
+                    </a:solidFill>
+                    <a:ln>
+                      <a:noFill/>
+                    </a:ln>
+                    <a:effectLst>
+                      <a:reflection blurRad="12700" stA="38000" endPos="28000" dist="5000" dir="5400000" sy="-100000" algn="bl" rotWithShape="0"/>
+                    </a:effectLst>
+                  </pic:spPr>
+                </pic:pic>
+              </a:graphicData>
+            </a:graphic>
+            <wp14:sizeRelH relativeFrom="page">
+              <wp14:pctWidth>0</wp14:pctWidth>
+            </wp14:sizeRelH>
+            <wp14:sizeRelV relativeFrom="page">
+              <wp14:pctHeight>0</wp14:pctHeight>
+            </wp14:sizeRelV>
+          </wp:anchor>
+        </w:drawing>
+      </w:r>
+    </w:p>
+    <w:p/>
+    <w:p/>
+    <w:p/>
+    <w:p>
+      <w:pPr>
+        <w:pStyle w:val="Ttulo2"/>
+        <w:jc w:val="center"/>
+      </w:pPr>
+      <w:bookmarkStart w:id="7" w:name="_Toc11709943"/>
+      <w:r>
+        <w:rPr>
+          <w:i/>
+          <w:iCs/>
+        </w:rPr>
+        <w:lastRenderedPageBreak/>
+        <w:t>USER CONTROL</w:t>
+      </w:r>
+      <w:r>
+        <w:t xml:space="preserve"> – “JOGO”</w:t>
+      </w:r>
+      <w:bookmarkEnd w:id="7"/>
+    </w:p>
+    <w:p/>
+    <w:p>
+      <w:pPr>
+        <w:jc w:val="both"/>
+      </w:pPr>
+      <w:r>
+        <w:tab/>
+      </w:r>
+      <w:r>
+        <w:t xml:space="preserve">Um </w:t>
+      </w:r>
+      <w:proofErr w:type="spellStart"/>
+      <w:r>
+        <w:rPr>
+          <w:i/>
+          <w:iCs/>
+        </w:rPr>
+        <w:t>user</w:t>
+      </w:r>
+      <w:proofErr w:type="spellEnd"/>
+      <w:r>
+        <w:rPr>
+          <w:i/>
+          <w:iCs/>
+        </w:rPr>
+        <w:t xml:space="preserve"> </w:t>
+      </w:r>
+      <w:proofErr w:type="spellStart"/>
+      <w:r>
+        <w:rPr>
+          <w:i/>
+          <w:iCs/>
+        </w:rPr>
+        <w:t>control</w:t>
+      </w:r>
+      <w:proofErr w:type="spellEnd"/>
+      <w:r>
+        <w:t xml:space="preserve"> foi usado para jogos. Neste caso, o </w:t>
+      </w:r>
+      <w:proofErr w:type="spellStart"/>
+      <w:r>
+        <w:rPr>
+          <w:i/>
+          <w:iCs/>
+        </w:rPr>
+        <w:t>user</w:t>
+      </w:r>
+      <w:proofErr w:type="spellEnd"/>
+      <w:r>
+        <w:rPr>
+          <w:i/>
+          <w:iCs/>
+        </w:rPr>
+        <w:t xml:space="preserve"> </w:t>
+      </w:r>
+      <w:proofErr w:type="spellStart"/>
+      <w:r>
+        <w:rPr>
+          <w:i/>
+          <w:iCs/>
+        </w:rPr>
+        <w:t>control</w:t>
+      </w:r>
+      <w:proofErr w:type="spellEnd"/>
+      <w:r>
+        <w:t xml:space="preserve"> é o resultado de um jogo e cada vez que um jogo é lido da base de dados o </w:t>
+      </w:r>
+      <w:proofErr w:type="spellStart"/>
+      <w:r>
+        <w:rPr>
+          <w:i/>
+          <w:iCs/>
+        </w:rPr>
+        <w:t>user</w:t>
+      </w:r>
+      <w:proofErr w:type="spellEnd"/>
+      <w:r>
+        <w:rPr>
+          <w:i/>
+          <w:iCs/>
+        </w:rPr>
+        <w:t xml:space="preserve"> </w:t>
+      </w:r>
+      <w:proofErr w:type="spellStart"/>
+      <w:r>
+        <w:rPr>
+          <w:i/>
+          <w:iCs/>
+        </w:rPr>
+        <w:t>control</w:t>
+      </w:r>
+      <w:proofErr w:type="spellEnd"/>
+      <w:r>
+        <w:t xml:space="preserve"> “Jogo” é adicionado ao </w:t>
+      </w:r>
+      <w:proofErr w:type="spellStart"/>
+      <w:r>
+        <w:rPr>
+          <w:i/>
+          <w:iCs/>
+        </w:rPr>
+        <w:t>flowlayoutpanel</w:t>
+      </w:r>
+      <w:proofErr w:type="spellEnd"/>
+      <w:r>
+        <w:t xml:space="preserve"> dos jogos, pois fornece maior flexibilidade e maior facilidade para a reutilização.</w:t>
+      </w:r>
+    </w:p>
+    <w:p/>
+    <w:p>
+      <w:r>
+        <w:rPr>
+          <w:noProof/>
+        </w:rPr>
+        <w:drawing>
+          <wp:anchor distT="0" distB="0" distL="114300" distR="114300" simplePos="0" relativeHeight="251674624" behindDoc="1" locked="0" layoutInCell="1" allowOverlap="1" wp14:anchorId="3D0A7662" wp14:editId="556C71B4">
+            <wp:simplePos x="0" y="0"/>
+            <wp:positionH relativeFrom="margin">
+              <wp:align>center</wp:align>
+            </wp:positionH>
+            <wp:positionV relativeFrom="paragraph">
+              <wp:posOffset>224790</wp:posOffset>
+            </wp:positionV>
+            <wp:extent cx="4610100" cy="1293495"/>
+            <wp:effectExtent l="19050" t="0" r="19050" b="401955"/>
+            <wp:wrapTight wrapText="bothSides">
+              <wp:wrapPolygon edited="0">
+                <wp:start x="89" y="0"/>
+                <wp:lineTo x="-89" y="318"/>
+                <wp:lineTo x="-89" y="27994"/>
+                <wp:lineTo x="21600" y="27994"/>
+                <wp:lineTo x="21600" y="4135"/>
+                <wp:lineTo x="21511" y="636"/>
+                <wp:lineTo x="21421" y="0"/>
+                <wp:lineTo x="89" y="0"/>
+              </wp:wrapPolygon>
+            </wp:wrapTight>
+            <wp:docPr id="16" name="Imagem 16"/>
+            <wp:cNvGraphicFramePr>
+              <a:graphicFrameLocks xmlns:a="http://schemas.openxmlformats.org/drawingml/2006/main" noChangeAspect="1"/>
+            </wp:cNvGraphicFramePr>
+            <a:graphic xmlns:a="http://schemas.openxmlformats.org/drawingml/2006/main">
+              <a:graphicData uri="http://schemas.openxmlformats.org/drawingml/2006/picture">
+                <pic:pic xmlns:pic="http://schemas.openxmlformats.org/drawingml/2006/picture">
+                  <pic:nvPicPr>
+                    <pic:cNvPr id="1" name=""/>
+                    <pic:cNvPicPr/>
+                  </pic:nvPicPr>
+                  <pic:blipFill rotWithShape="1">
+                    <a:blip r:embed="rId17">
+                      <a:extLst>
+                        <a:ext uri="{28A0092B-C50C-407E-A947-70E740481C1C}">
+                          <a14:useLocalDpi xmlns:a14="http://schemas.microsoft.com/office/drawing/2010/main" val="0"/>
+                        </a:ext>
+                      </a:extLst>
+                    </a:blip>
+                    <a:srcRect r="1225"/>
+                    <a:stretch/>
+                  </pic:blipFill>
+                  <pic:spPr bwMode="auto">
+                    <a:xfrm>
+                      <a:off x="0" y="0"/>
+                      <a:ext cx="4610100" cy="1293495"/>
+                    </a:xfrm>
+                    <a:prstGeom prst="roundRect">
+                      <a:avLst>
+                        <a:gd name="adj" fmla="val 8594"/>
+                      </a:avLst>
+                    </a:prstGeom>
+                    <a:solidFill>
+                      <a:srgbClr val="FFFFFF">
+                        <a:shade val="85000"/>
+                      </a:srgbClr>
+                    </a:solidFill>
+                    <a:ln>
+                      <a:noFill/>
+                    </a:ln>
+                    <a:effectLst>
+                      <a:reflection blurRad="12700" stA="38000" endPos="28000" dist="5000" dir="5400000" sy="-100000" algn="bl" rotWithShape="0"/>
+                    </a:effectLst>
+                    <a:extLst>
+                      <a:ext uri="{53640926-AAD7-44D8-BBD7-CCE9431645EC}">
+                        <a14:shadowObscured xmlns:a14="http://schemas.microsoft.com/office/drawing/2010/main"/>
+                      </a:ext>
+                    </a:extLst>
+                  </pic:spPr>
+                </pic:pic>
+              </a:graphicData>
+            </a:graphic>
+            <wp14:sizeRelH relativeFrom="page">
+              <wp14:pctWidth>0</wp14:pctWidth>
+            </wp14:sizeRelH>
+            <wp14:sizeRelV relativeFrom="page">
+              <wp14:pctHeight>0</wp14:pctHeight>
+            </wp14:sizeRelV>
+          </wp:anchor>
+        </w:drawing>
+      </w:r>
+    </w:p>
+    <w:p/>
+    <w:p/>
+    <w:p/>
+    <w:p/>
+    <w:p/>
+    <w:p/>
+    <w:p>
+      <w:pPr>
+        <w:jc w:val="both"/>
+      </w:pPr>
+      <w:r>
+        <w:tab/>
+        <w:t xml:space="preserve">Para além do </w:t>
+      </w:r>
+      <w:proofErr w:type="spellStart"/>
+      <w:r>
+        <w:rPr>
+          <w:i/>
+          <w:iCs/>
+        </w:rPr>
+        <w:t>user</w:t>
+      </w:r>
+      <w:proofErr w:type="spellEnd"/>
+      <w:r>
+        <w:rPr>
+          <w:i/>
+          <w:iCs/>
+        </w:rPr>
+        <w:t xml:space="preserve"> </w:t>
+      </w:r>
+      <w:proofErr w:type="spellStart"/>
+      <w:r>
+        <w:rPr>
+          <w:i/>
+          <w:iCs/>
+        </w:rPr>
+        <w:t>control</w:t>
+      </w:r>
+      <w:proofErr w:type="spellEnd"/>
+      <w:r>
+        <w:t xml:space="preserve">, foi usado também algo parecido, mas criado em código, criando assim </w:t>
+      </w:r>
+      <w:proofErr w:type="spellStart"/>
+      <w:r>
+        <w:rPr>
+          <w:i/>
+          <w:iCs/>
+        </w:rPr>
+        <w:t>labels</w:t>
+      </w:r>
+      <w:proofErr w:type="spellEnd"/>
+      <w:r>
+        <w:t xml:space="preserve">, </w:t>
+      </w:r>
+      <w:proofErr w:type="spellStart"/>
+      <w:r>
+        <w:rPr>
+          <w:i/>
+          <w:iCs/>
+        </w:rPr>
+        <w:t>buttons</w:t>
+      </w:r>
+      <w:proofErr w:type="spellEnd"/>
+      <w:r>
+        <w:t>, entre outras coisas em código, tal como na imagem.</w:t>
+      </w:r>
+    </w:p>
+    <w:p/>
+    <w:p>
+      <w:r>
+        <w:rPr>
+          <w:noProof/>
+        </w:rPr>
+        <w:drawing>
+          <wp:anchor distT="0" distB="0" distL="114300" distR="114300" simplePos="0" relativeHeight="251675648" behindDoc="1" locked="0" layoutInCell="1" allowOverlap="1" wp14:anchorId="3C52FA01" wp14:editId="564DDC9E">
+            <wp:simplePos x="0" y="0"/>
+            <wp:positionH relativeFrom="margin">
+              <wp:align>center</wp:align>
+            </wp:positionH>
+            <wp:positionV relativeFrom="paragraph">
+              <wp:posOffset>50165</wp:posOffset>
+            </wp:positionV>
+            <wp:extent cx="3019425" cy="1619250"/>
+            <wp:effectExtent l="152400" t="152400" r="371475" b="361950"/>
+            <wp:wrapTight wrapText="bothSides">
+              <wp:wrapPolygon edited="0">
+                <wp:start x="545" y="-2033"/>
+                <wp:lineTo x="-1090" y="-1525"/>
+                <wp:lineTo x="-954" y="23125"/>
+                <wp:lineTo x="1226" y="25666"/>
+                <wp:lineTo x="1363" y="26174"/>
+                <wp:lineTo x="21668" y="26174"/>
+                <wp:lineTo x="21804" y="25666"/>
+                <wp:lineTo x="23849" y="23125"/>
+                <wp:lineTo x="24121" y="18805"/>
+                <wp:lineTo x="24121" y="2541"/>
+                <wp:lineTo x="22486" y="-1271"/>
+                <wp:lineTo x="22350" y="-2033"/>
+                <wp:lineTo x="545" y="-2033"/>
+              </wp:wrapPolygon>
+            </wp:wrapTight>
+            <wp:docPr id="17" name="Imagem 17"/>
+            <wp:cNvGraphicFramePr>
+              <a:graphicFrameLocks xmlns:a="http://schemas.openxmlformats.org/drawingml/2006/main" noChangeAspect="1"/>
+            </wp:cNvGraphicFramePr>
+            <a:graphic xmlns:a="http://schemas.openxmlformats.org/drawingml/2006/main">
+              <a:graphicData uri="http://schemas.openxmlformats.org/drawingml/2006/picture">
+                <pic:pic xmlns:pic="http://schemas.openxmlformats.org/drawingml/2006/picture">
+                  <pic:nvPicPr>
+                    <pic:cNvPr id="1" name=""/>
+                    <pic:cNvPicPr/>
+                  </pic:nvPicPr>
+                  <pic:blipFill>
+                    <a:blip r:embed="rId18">
+                      <a:extLst>
+                        <a:ext uri="{28A0092B-C50C-407E-A947-70E740481C1C}">
+                          <a14:useLocalDpi xmlns:a14="http://schemas.microsoft.com/office/drawing/2010/main" val="0"/>
+                        </a:ext>
+                      </a:extLst>
+                    </a:blip>
+                    <a:stretch>
+                      <a:fillRect/>
+                    </a:stretch>
+                  </pic:blipFill>
+                  <pic:spPr>
+                    <a:xfrm>
+                      <a:off x="0" y="0"/>
+                      <a:ext cx="3019425" cy="1619250"/>
+                    </a:xfrm>
+                    <a:prstGeom prst="rect">
+                      <a:avLst/>
+                    </a:prstGeom>
+                    <a:ln>
+                      <a:noFill/>
+                    </a:ln>
+                    <a:effectLst>
+                      <a:outerShdw blurRad="292100" dist="139700" dir="2700000" algn="tl" rotWithShape="0">
+                        <a:srgbClr val="333333">
+                          <a:alpha val="65000"/>
+                        </a:srgbClr>
+                      </a:outerShdw>
+                    </a:effectLst>
+                  </pic:spPr>
+                </pic:pic>
+              </a:graphicData>
+            </a:graphic>
+            <wp14:sizeRelH relativeFrom="page">
+              <wp14:pctWidth>0</wp14:pctWidth>
+            </wp14:sizeRelH>
+            <wp14:sizeRelV relativeFrom="page">
+              <wp14:pctHeight>0</wp14:pctHeight>
+            </wp14:sizeRelV>
+          </wp:anchor>
+        </w:drawing>
+      </w:r>
+    </w:p>
+    <w:p>
+      <w:pPr>
+        <w:pStyle w:val="Ttulo2"/>
+        <w:jc w:val="center"/>
+      </w:pPr>
+    </w:p>
+    <w:p/>
+    <w:p/>
+    <w:p/>
+    <w:p/>
+    <w:p/>
+    <w:p>
+      <w:pPr>
+        <w:pStyle w:val="Ttulo2"/>
+        <w:jc w:val="center"/>
+      </w:pPr>
+      <w:bookmarkStart w:id="8" w:name="_Toc11709944"/>
+      <w:r>
+        <w:lastRenderedPageBreak/>
+        <w:t xml:space="preserve">JOGOS - </w:t>
+      </w:r>
+      <w:r>
+        <w:t>IMAGENS</w:t>
+      </w:r>
+      <w:bookmarkEnd w:id="8"/>
+    </w:p>
+    <w:p>
+      <w:r>
+        <w:tab/>
+      </w:r>
+    </w:p>
+    <w:p>
+      <w:pPr>
+        <w:jc w:val="both"/>
+      </w:pPr>
+      <w:r>
+        <w:tab/>
+        <w:t>Todos os jogos têm uma imagem de um logo adversário e, para isto, foi necessário adicionar o caminho da imagem selecionada à base de dados, para isto o programa copia a imagem para uma pasta dentro do programa e guarda o caminho para a base de dados.</w:t>
+      </w:r>
+      <w:r>
+        <w:t xml:space="preserve"> </w:t>
+      </w:r>
+      <w:r>
+        <w:t>Para isto é necessário usar a biblioteca System.IO</w:t>
+      </w:r>
+      <w:r>
+        <w:t>.</w:t>
+      </w:r>
+    </w:p>
+    <w:p>
+      <w:r>
+        <w:rPr>
+          <w:noProof/>
+        </w:rPr>
+        <w:drawing>
+          <wp:anchor distT="0" distB="0" distL="114300" distR="114300" simplePos="0" relativeHeight="251669504" behindDoc="1" locked="0" layoutInCell="1" allowOverlap="1" wp14:anchorId="04157497" wp14:editId="46267A81">
+            <wp:simplePos x="0" y="0"/>
+            <wp:positionH relativeFrom="margin">
+              <wp:align>center</wp:align>
+            </wp:positionH>
+            <wp:positionV relativeFrom="paragraph">
+              <wp:posOffset>384175</wp:posOffset>
+            </wp:positionV>
+            <wp:extent cx="5507990" cy="949325"/>
+            <wp:effectExtent l="152400" t="152400" r="359410" b="365125"/>
+            <wp:wrapTight wrapText="bothSides">
+              <wp:wrapPolygon edited="0">
+                <wp:start x="299" y="-3468"/>
+                <wp:lineTo x="-598" y="-2601"/>
+                <wp:lineTo x="-598" y="23406"/>
+                <wp:lineTo x="-448" y="25140"/>
+                <wp:lineTo x="672" y="28607"/>
+                <wp:lineTo x="747" y="29474"/>
+                <wp:lineTo x="21590" y="29474"/>
+                <wp:lineTo x="21665" y="28607"/>
+                <wp:lineTo x="22711" y="25140"/>
+                <wp:lineTo x="22935" y="18205"/>
+                <wp:lineTo x="22935" y="4334"/>
+                <wp:lineTo x="22038" y="-2167"/>
+                <wp:lineTo x="21964" y="-3468"/>
+                <wp:lineTo x="299" y="-3468"/>
+              </wp:wrapPolygon>
+            </wp:wrapTight>
+            <wp:docPr id="13" name="Imagem 13"/>
+            <wp:cNvGraphicFramePr>
+              <a:graphicFrameLocks xmlns:a="http://schemas.openxmlformats.org/drawingml/2006/main" noChangeAspect="1"/>
+            </wp:cNvGraphicFramePr>
+            <a:graphic xmlns:a="http://schemas.openxmlformats.org/drawingml/2006/main">
+              <a:graphicData uri="http://schemas.openxmlformats.org/drawingml/2006/picture">
+                <pic:pic xmlns:pic="http://schemas.openxmlformats.org/drawingml/2006/picture">
+                  <pic:nvPicPr>
+                    <pic:cNvPr id="1" name=""/>
+                    <pic:cNvPicPr/>
+                  </pic:nvPicPr>
+                  <pic:blipFill>
+                    <a:blip r:embed="rId19">
+                      <a:extLst>
+                        <a:ext uri="{28A0092B-C50C-407E-A947-70E740481C1C}">
+                          <a14:useLocalDpi xmlns:a14="http://schemas.microsoft.com/office/drawing/2010/main" val="0"/>
+                        </a:ext>
+                      </a:extLst>
+                    </a:blip>
+                    <a:stretch>
+                      <a:fillRect/>
+                    </a:stretch>
+                  </pic:blipFill>
+                  <pic:spPr>
+                    <a:xfrm>
+                      <a:off x="0" y="0"/>
+                      <a:ext cx="5507990" cy="949325"/>
+                    </a:xfrm>
+                    <a:prstGeom prst="rect">
+                      <a:avLst/>
+                    </a:prstGeom>
+                    <a:ln>
+                      <a:noFill/>
+                    </a:ln>
+                    <a:effectLst>
+                      <a:outerShdw blurRad="292100" dist="139700" dir="2700000" algn="tl" rotWithShape="0">
+                        <a:srgbClr val="333333">
+                          <a:alpha val="65000"/>
+                        </a:srgbClr>
+                      </a:outerShdw>
+                    </a:effectLst>
+                  </pic:spPr>
+                </pic:pic>
+              </a:graphicData>
+            </a:graphic>
+            <wp14:sizeRelH relativeFrom="page">
+              <wp14:pctWidth>0</wp14:pctWidth>
+            </wp14:sizeRelH>
+            <wp14:sizeRelV relativeFrom="page">
+              <wp14:pctHeight>0</wp14:pctHeight>
+            </wp14:sizeRelV>
+          </wp:anchor>
+        </w:drawing>
+      </w:r>
+      <w:r>
+        <w:br/>
+      </w:r>
+    </w:p>
+    <w:p>
+      <w:pPr>
+        <w:pStyle w:val="Ttulo2"/>
+        <w:jc w:val="center"/>
+      </w:pPr>
+      <w:bookmarkStart w:id="9" w:name="_Toc11709945"/>
+      <w:r>
+        <w:t>GUARDAR FATURA</w:t>
+      </w:r>
+      <w:r>
+        <w:t xml:space="preserve"> COTA</w:t>
+      </w:r>
+      <w:r>
+        <w:t xml:space="preserve"> – </w:t>
+      </w:r>
+      <w:r>
+        <w:rPr>
+          <w:i/>
+          <w:iCs/>
+        </w:rPr>
+        <w:t>TXT FILES</w:t>
+      </w:r>
+      <w:bookmarkEnd w:id="9"/>
+    </w:p>
+    <w:p>
+      <w:r>
+        <w:rPr>
+          <w:noProof/>
+        </w:rPr>
+        <w:drawing>
+          <wp:anchor distT="0" distB="0" distL="114300" distR="114300" simplePos="0" relativeHeight="251676672" behindDoc="1" locked="0" layoutInCell="1" allowOverlap="1" wp14:anchorId="4D3682CD" wp14:editId="3F44C771">
+            <wp:simplePos x="0" y="0"/>
+            <wp:positionH relativeFrom="column">
+              <wp:posOffset>3502025</wp:posOffset>
+            </wp:positionH>
+            <wp:positionV relativeFrom="paragraph">
+              <wp:posOffset>270510</wp:posOffset>
+            </wp:positionV>
+            <wp:extent cx="2364740" cy="3999865"/>
+            <wp:effectExtent l="0" t="0" r="0" b="635"/>
+            <wp:wrapTight wrapText="bothSides">
+              <wp:wrapPolygon edited="0">
+                <wp:start x="0" y="0"/>
+                <wp:lineTo x="0" y="21501"/>
+                <wp:lineTo x="21403" y="21501"/>
+                <wp:lineTo x="21403" y="0"/>
+                <wp:lineTo x="0" y="0"/>
+              </wp:wrapPolygon>
+            </wp:wrapTight>
+            <wp:docPr id="18" name="Imagem 18"/>
+            <wp:cNvGraphicFramePr>
+              <a:graphicFrameLocks xmlns:a="http://schemas.openxmlformats.org/drawingml/2006/main" noChangeAspect="1"/>
+            </wp:cNvGraphicFramePr>
+            <a:graphic xmlns:a="http://schemas.openxmlformats.org/drawingml/2006/main">
+              <a:graphicData uri="http://schemas.openxmlformats.org/drawingml/2006/picture">
+                <pic:pic xmlns:pic="http://schemas.openxmlformats.org/drawingml/2006/picture">
+                  <pic:nvPicPr>
+                    <pic:cNvPr id="1" name=""/>
+                    <pic:cNvPicPr/>
+                  </pic:nvPicPr>
+                  <pic:blipFill>
+                    <a:blip r:embed="rId20">
+                      <a:extLst>
+                        <a:ext uri="{28A0092B-C50C-407E-A947-70E740481C1C}">
+                          <a14:useLocalDpi xmlns:a14="http://schemas.microsoft.com/office/drawing/2010/main" val="0"/>
+                        </a:ext>
+                      </a:extLst>
+                    </a:blip>
+                    <a:stretch>
+                      <a:fillRect/>
+                    </a:stretch>
+                  </pic:blipFill>
+                  <pic:spPr>
+                    <a:xfrm>
+                      <a:off x="0" y="0"/>
+                      <a:ext cx="2364740" cy="3999865"/>
+                    </a:xfrm>
+                    <a:prstGeom prst="rect">
+                      <a:avLst/>
+                    </a:prstGeom>
+                  </pic:spPr>
+                </pic:pic>
+              </a:graphicData>
+            </a:graphic>
+            <wp14:sizeRelH relativeFrom="page">
+              <wp14:pctWidth>0</wp14:pctWidth>
+            </wp14:sizeRelH>
+            <wp14:sizeRelV relativeFrom="page">
+              <wp14:pctHeight>0</wp14:pctHeight>
+            </wp14:sizeRelV>
+          </wp:anchor>
+        </w:drawing>
+      </w:r>
+    </w:p>
+    <w:p/>
+    <w:p>
+      <w:pPr>
+        <w:jc w:val="both"/>
+      </w:pPr>
+      <w:r>
+        <w:tab/>
+        <w:t>Quando o utilizador paga a sua cota tem direito a salvar uma fatura que lhe é dada. Apesar de não ser muito seguro porque o utilizador pode alterar o ficheiro</w:t>
+      </w:r>
+      <w:r>
+        <w:t>, esta e gravada como um ficheiro de texto. Para isto é usado um “</w:t>
+      </w:r>
+      <w:r>
+        <w:rPr>
+          <w:i/>
+          <w:iCs/>
+        </w:rPr>
+        <w:t>for</w:t>
+      </w:r>
+      <w:r>
+        <w:t xml:space="preserve">” para o ficheiro verificar tudo o que está dentro do </w:t>
+      </w:r>
+      <w:proofErr w:type="spellStart"/>
+      <w:r>
+        <w:t>form</w:t>
+      </w:r>
+      <w:proofErr w:type="spellEnd"/>
+      <w:r>
+        <w:t xml:space="preserve"> “Fatura Cota” e salvar todas essas informações no ficheiro de texto. Para isto é necessário usar a biblioteca System.IO.</w:t>
+      </w:r>
+    </w:p>
+    <w:p/>
+    <w:p>
+      <w:pPr>
+        <w:pStyle w:val="Ttulo2"/>
+      </w:pPr>
+    </w:p>
+    <w:p>
+      <w:pPr>
+        <w:pStyle w:val="Ttulo2"/>
+        <w:jc w:val="center"/>
+      </w:pPr>
+      <w:bookmarkStart w:id="10" w:name="_Toc11709946"/>
+      <w:r>
+        <w:t>RESTRIÇÕES DAS TEXTBOXS</w:t>
+      </w:r>
+      <w:r>
+        <w:t xml:space="preserve"> NUMÉRICAS</w:t>
+      </w:r>
+      <w:bookmarkEnd w:id="10"/>
+    </w:p>
+    <w:p>
+      <w:r>
+        <w:rPr>
+          <w:noProof/>
+        </w:rPr>
+        <w:drawing>
+          <wp:anchor distT="0" distB="0" distL="114300" distR="114300" simplePos="0" relativeHeight="251667456" behindDoc="1" locked="0" layoutInCell="1" allowOverlap="1" wp14:anchorId="4CA41324" wp14:editId="4D7F24CB">
+            <wp:simplePos x="0" y="0"/>
+            <wp:positionH relativeFrom="margin">
+              <wp:posOffset>2913380</wp:posOffset>
+            </wp:positionH>
+            <wp:positionV relativeFrom="paragraph">
+              <wp:posOffset>279400</wp:posOffset>
+            </wp:positionV>
+            <wp:extent cx="2501900" cy="3407410"/>
+            <wp:effectExtent l="152400" t="152400" r="355600" b="364490"/>
+            <wp:wrapTight wrapText="bothSides">
+              <wp:wrapPolygon edited="0">
+                <wp:start x="658" y="-966"/>
+                <wp:lineTo x="-1316" y="-725"/>
+                <wp:lineTo x="-1316" y="22099"/>
+                <wp:lineTo x="-987" y="22582"/>
+                <wp:lineTo x="1480" y="23548"/>
+                <wp:lineTo x="1645" y="23790"/>
+                <wp:lineTo x="21545" y="23790"/>
+                <wp:lineTo x="21710" y="23548"/>
+                <wp:lineTo x="24012" y="22582"/>
+                <wp:lineTo x="24506" y="20529"/>
+                <wp:lineTo x="24506" y="1208"/>
+                <wp:lineTo x="22532" y="-604"/>
+                <wp:lineTo x="22368" y="-966"/>
+                <wp:lineTo x="658" y="-966"/>
+              </wp:wrapPolygon>
+            </wp:wrapTight>
+            <wp:docPr id="12" name="Imagem 12"/>
+            <wp:cNvGraphicFramePr>
+              <a:graphicFrameLocks xmlns:a="http://schemas.openxmlformats.org/drawingml/2006/main" noChangeAspect="1"/>
+            </wp:cNvGraphicFramePr>
+            <a:graphic xmlns:a="http://schemas.openxmlformats.org/drawingml/2006/main">
+              <a:graphicData uri="http://schemas.openxmlformats.org/drawingml/2006/picture">
+                <pic:pic xmlns:pic="http://schemas.openxmlformats.org/drawingml/2006/picture">
+                  <pic:nvPicPr>
+                    <pic:cNvPr id="1" name=""/>
+                    <pic:cNvPicPr/>
+                  </pic:nvPicPr>
+                  <pic:blipFill>
+                    <a:blip r:embed="rId21">
+                      <a:extLst>
+                        <a:ext uri="{28A0092B-C50C-407E-A947-70E740481C1C}">
+                          <a14:useLocalDpi xmlns:a14="http://schemas.microsoft.com/office/drawing/2010/main" val="0"/>
+                        </a:ext>
+                      </a:extLst>
+                    </a:blip>
+                    <a:stretch>
+                      <a:fillRect/>
+                    </a:stretch>
+                  </pic:blipFill>
+                  <pic:spPr>
+                    <a:xfrm>
+                      <a:off x="0" y="0"/>
+                      <a:ext cx="2501900" cy="3407410"/>
+                    </a:xfrm>
+                    <a:prstGeom prst="rect">
+                      <a:avLst/>
+                    </a:prstGeom>
+                    <a:ln>
+                      <a:noFill/>
+                    </a:ln>
+                    <a:effectLst>
+                      <a:outerShdw blurRad="292100" dist="139700" dir="2700000" algn="tl" rotWithShape="0">
+                        <a:srgbClr val="333333">
+                          <a:alpha val="65000"/>
+                        </a:srgbClr>
+                      </a:outerShdw>
+                    </a:effectLst>
+                  </pic:spPr>
+                </pic:pic>
+              </a:graphicData>
+            </a:graphic>
+            <wp14:sizeRelH relativeFrom="page">
+              <wp14:pctWidth>0</wp14:pctWidth>
+            </wp14:sizeRelH>
+            <wp14:sizeRelV relativeFrom="page">
+              <wp14:pctHeight>0</wp14:pctHeight>
+            </wp14:sizeRelV>
+          </wp:anchor>
+        </w:drawing>
+      </w:r>
+    </w:p>
+    <w:p>
+      <w:pPr>
+        <w:jc w:val="both"/>
+      </w:pPr>
+      <w:r>
+        <w:tab/>
+        <w:t xml:space="preserve">Para </w:t>
+      </w:r>
+      <w:r>
+        <w:t>restringir</w:t>
+      </w:r>
+      <w:r>
+        <w:t xml:space="preserve"> o utilizador à utilização de </w:t>
+      </w:r>
+      <w:r>
+        <w:t xml:space="preserve">números em certas caixas de texto, </w:t>
+      </w:r>
+      <w:r>
+        <w:t>foi utilizado</w:t>
+      </w:r>
+      <w:r>
+        <w:t xml:space="preserve"> a biblioteca </w:t>
+      </w:r>
+      <w:proofErr w:type="spellStart"/>
+      <w:r>
+        <w:t>System.Media</w:t>
+      </w:r>
+      <w:proofErr w:type="spellEnd"/>
+      <w:r>
+        <w:t xml:space="preserve"> para caso do utilizador estar a introduzir um valor não número ele ser notificado.</w:t>
+      </w:r>
+    </w:p>
+    <w:p>
+      <w:pPr>
+        <w:jc w:val="both"/>
+      </w:pPr>
+      <w:r>
+        <w:tab/>
+        <w:t xml:space="preserve">Em algumas partes deste código também não só </w:t>
+      </w:r>
+      <w:r>
+        <w:t>foram restringidas</w:t>
+      </w:r>
+      <w:r>
+        <w:t xml:space="preserve"> as caixas de texto, mas também </w:t>
+      </w:r>
+      <w:r>
+        <w:t>foram substituídos</w:t>
+      </w:r>
+      <w:r>
+        <w:t xml:space="preserve"> o ponto por virgula ou o ponto por dois pontos.</w:t>
+      </w:r>
+    </w:p>
+    <w:p/>
+    <w:p/>
+    <w:p/>
+    <w:p/>
+    <w:p>
+      <w:pPr>
+        <w:pStyle w:val="Ttulo2"/>
+        <w:jc w:val="center"/>
+      </w:pPr>
+      <w:bookmarkStart w:id="11" w:name="_Toc11709947"/>
+      <w:r>
+        <w:t>PEQUENAS NOTAS</w:t>
+      </w:r>
+      <w:bookmarkEnd w:id="11"/>
+    </w:p>
+    <w:p>
+      <w:pPr>
+        <w:jc w:val="both"/>
+      </w:pPr>
+    </w:p>
+    <w:p>
+      <w:pPr>
+        <w:jc w:val="both"/>
+      </w:pPr>
+      <w:r>
+        <w:tab/>
+        <w:t>O código para as cotas ainda não está a funcionar corret</w:t>
+      </w:r>
+      <w:r>
+        <w:t>amente</w:t>
+      </w:r>
+      <w:r>
+        <w:t xml:space="preserve">, pois o </w:t>
+      </w:r>
+      <w:proofErr w:type="spellStart"/>
+      <w:r>
+        <w:t>PayPal</w:t>
+      </w:r>
+      <w:proofErr w:type="spellEnd"/>
+      <w:r>
+        <w:t xml:space="preserve"> ou os Multibancos não são verificados, nem valores são retirados dos mesmos, ou seja, o código está ainda para teste. </w:t>
+      </w:r>
+    </w:p>
+    <w:p/>
+    <w:p/>
+    <w:p/>
+    <w:p/>
+    <w:p/>
     <w:p/>
     <w:p/>
     <w:sectPr>
-      <w:footerReference w:type="default" r:id="rId9"/>
-      <w:footerReference w:type="first" r:id="rId10"/>
+      <w:footerReference w:type="default" r:id="rId22"/>
+      <w:footerReference w:type="first" r:id="rId23"/>
       <w:pgSz w:w="11906" w:h="16838" w:code="9"/>
       <w:pgMar w:top="1440" w:right="1616" w:bottom="1440" w:left="1616" w:header="720" w:footer="720" w:gutter="0"/>
       <w:pgNumType w:start="1"/>
@@ -518,7 +3856,7 @@
         <w:lang w:eastAsia="pt-PT"/>
       </w:rPr>
       <w:drawing>
-        <wp:anchor distT="0" distB="0" distL="114300" distR="114300" simplePos="0" relativeHeight="251659264" behindDoc="1" locked="0" layoutInCell="1" allowOverlap="1" wp14:anchorId="0660E3A0" wp14:editId="4E093456">
+        <wp:anchor distT="0" distB="0" distL="114300" distR="114300" simplePos="0" relativeHeight="251659264" behindDoc="1" locked="0" layoutInCell="1" allowOverlap="1" wp14:anchorId="343778D8" wp14:editId="4F23CDFC">
           <wp:simplePos x="0" y="0"/>
           <wp:positionH relativeFrom="leftMargin">
             <wp:align>right</wp:align>
@@ -537,7 +3875,7 @@
               <wp:lineTo x="0" y="0"/>
             </wp:wrapPolygon>
           </wp:wrapTight>
-          <wp:docPr id="4" name="Imagem 4"/>
+          <wp:docPr id="20" name="Imagem 20"/>
           <wp:cNvGraphicFramePr>
             <a:graphicFrameLocks xmlns:a="http://schemas.openxmlformats.org/drawingml/2006/main" noChangeAspect="1"/>
           </wp:cNvGraphicFramePr>
@@ -860,6 +4198,118 @@
     </w:lvl>
   </w:abstractNum>
   <w:abstractNum w:abstractNumId="11" w15:restartNumberingAfterBreak="0">
+    <w:nsid w:val="1B554350"/>
+    <w:multiLevelType w:val="hybridMultilevel"/>
+    <w:tmpl w:val="259AF6EA"/>
+    <w:lvl w:ilvl="0" w:tplc="D79AC39E">
+      <w:numFmt w:val="bullet"/>
+      <w:lvlText w:val=""/>
+      <w:lvlJc w:val="left"/>
+      <w:pPr>
+        <w:ind w:left="1080" w:hanging="360"/>
+      </w:pPr>
+      <w:rPr>
+        <w:rFonts w:ascii="Wingdings" w:eastAsiaTheme="minorHAnsi" w:hAnsi="Wingdings" w:cstheme="minorBidi" w:hint="default"/>
+      </w:rPr>
+    </w:lvl>
+    <w:lvl w:ilvl="1" w:tplc="08160003" w:tentative="1">
+      <w:start w:val="1"/>
+      <w:numFmt w:val="bullet"/>
+      <w:lvlText w:val="o"/>
+      <w:lvlJc w:val="left"/>
+      <w:pPr>
+        <w:ind w:left="1800" w:hanging="360"/>
+      </w:pPr>
+      <w:rPr>
+        <w:rFonts w:ascii="Courier New" w:hAnsi="Courier New" w:cs="Courier New" w:hint="default"/>
+      </w:rPr>
+    </w:lvl>
+    <w:lvl w:ilvl="2" w:tplc="08160005" w:tentative="1">
+      <w:start w:val="1"/>
+      <w:numFmt w:val="bullet"/>
+      <w:lvlText w:val=""/>
+      <w:lvlJc w:val="left"/>
+      <w:pPr>
+        <w:ind w:left="2520" w:hanging="360"/>
+      </w:pPr>
+      <w:rPr>
+        <w:rFonts w:ascii="Wingdings" w:hAnsi="Wingdings" w:hint="default"/>
+      </w:rPr>
+    </w:lvl>
+    <w:lvl w:ilvl="3" w:tplc="08160001" w:tentative="1">
+      <w:start w:val="1"/>
+      <w:numFmt w:val="bullet"/>
+      <w:lvlText w:val=""/>
+      <w:lvlJc w:val="left"/>
+      <w:pPr>
+        <w:ind w:left="3240" w:hanging="360"/>
+      </w:pPr>
+      <w:rPr>
+        <w:rFonts w:ascii="Symbol" w:hAnsi="Symbol" w:hint="default"/>
+      </w:rPr>
+    </w:lvl>
+    <w:lvl w:ilvl="4" w:tplc="08160003" w:tentative="1">
+      <w:start w:val="1"/>
+      <w:numFmt w:val="bullet"/>
+      <w:lvlText w:val="o"/>
+      <w:lvlJc w:val="left"/>
+      <w:pPr>
+        <w:ind w:left="3960" w:hanging="360"/>
+      </w:pPr>
+      <w:rPr>
+        <w:rFonts w:ascii="Courier New" w:hAnsi="Courier New" w:cs="Courier New" w:hint="default"/>
+      </w:rPr>
+    </w:lvl>
+    <w:lvl w:ilvl="5" w:tplc="08160005" w:tentative="1">
+      <w:start w:val="1"/>
+      <w:numFmt w:val="bullet"/>
+      <w:lvlText w:val=""/>
+      <w:lvlJc w:val="left"/>
+      <w:pPr>
+        <w:ind w:left="4680" w:hanging="360"/>
+      </w:pPr>
+      <w:rPr>
+        <w:rFonts w:ascii="Wingdings" w:hAnsi="Wingdings" w:hint="default"/>
+      </w:rPr>
+    </w:lvl>
+    <w:lvl w:ilvl="6" w:tplc="08160001" w:tentative="1">
+      <w:start w:val="1"/>
+      <w:numFmt w:val="bullet"/>
+      <w:lvlText w:val=""/>
+      <w:lvlJc w:val="left"/>
+      <w:pPr>
+        <w:ind w:left="5400" w:hanging="360"/>
+      </w:pPr>
+      <w:rPr>
+        <w:rFonts w:ascii="Symbol" w:hAnsi="Symbol" w:hint="default"/>
+      </w:rPr>
+    </w:lvl>
+    <w:lvl w:ilvl="7" w:tplc="08160003" w:tentative="1">
+      <w:start w:val="1"/>
+      <w:numFmt w:val="bullet"/>
+      <w:lvlText w:val="o"/>
+      <w:lvlJc w:val="left"/>
+      <w:pPr>
+        <w:ind w:left="6120" w:hanging="360"/>
+      </w:pPr>
+      <w:rPr>
+        <w:rFonts w:ascii="Courier New" w:hAnsi="Courier New" w:cs="Courier New" w:hint="default"/>
+      </w:rPr>
+    </w:lvl>
+    <w:lvl w:ilvl="8" w:tplc="08160005" w:tentative="1">
+      <w:start w:val="1"/>
+      <w:numFmt w:val="bullet"/>
+      <w:lvlText w:val=""/>
+      <w:lvlJc w:val="left"/>
+      <w:pPr>
+        <w:ind w:left="6840" w:hanging="360"/>
+      </w:pPr>
+      <w:rPr>
+        <w:rFonts w:ascii="Wingdings" w:hAnsi="Wingdings" w:hint="default"/>
+      </w:rPr>
+    </w:lvl>
+  </w:abstractNum>
+  <w:abstractNum w:abstractNumId="12" w15:restartNumberingAfterBreak="0">
     <w:nsid w:val="3B520A37"/>
     <w:multiLevelType w:val="multilevel"/>
     <w:tmpl w:val="0409001F"/>
@@ -945,7 +4395,7 @@
       </w:pPr>
     </w:lvl>
   </w:abstractNum>
-  <w:abstractNum w:abstractNumId="12" w15:restartNumberingAfterBreak="0">
+  <w:abstractNum w:abstractNumId="13" w15:restartNumberingAfterBreak="0">
     <w:nsid w:val="41262031"/>
     <w:multiLevelType w:val="multilevel"/>
     <w:tmpl w:val="04090023"/>
@@ -1032,7 +4482,7 @@
       </w:pPr>
     </w:lvl>
   </w:abstractNum>
-  <w:abstractNum w:abstractNumId="13" w15:restartNumberingAfterBreak="0">
+  <w:abstractNum w:abstractNumId="14" w15:restartNumberingAfterBreak="0">
     <w:nsid w:val="44BF0C6D"/>
     <w:multiLevelType w:val="multilevel"/>
     <w:tmpl w:val="0409001F"/>
@@ -1118,7 +4568,7 @@
       </w:pPr>
     </w:lvl>
   </w:abstractNum>
-  <w:abstractNum w:abstractNumId="14" w15:restartNumberingAfterBreak="0">
+  <w:abstractNum w:abstractNumId="15" w15:restartNumberingAfterBreak="0">
     <w:nsid w:val="454416C3"/>
     <w:multiLevelType w:val="hybridMultilevel"/>
     <w:tmpl w:val="BC468424"/>
@@ -1233,7 +4683,7 @@
       </w:rPr>
     </w:lvl>
   </w:abstractNum>
-  <w:abstractNum w:abstractNumId="15" w15:restartNumberingAfterBreak="0">
+  <w:abstractNum w:abstractNumId="16" w15:restartNumberingAfterBreak="0">
     <w:nsid w:val="47A835BF"/>
     <w:multiLevelType w:val="multilevel"/>
     <w:tmpl w:val="0409001D"/>
@@ -1319,7 +4769,7 @@
       </w:pPr>
     </w:lvl>
   </w:abstractNum>
-  <w:abstractNum w:abstractNumId="16" w15:restartNumberingAfterBreak="0">
+  <w:abstractNum w:abstractNumId="17" w15:restartNumberingAfterBreak="0">
     <w:nsid w:val="521F3BC3"/>
     <w:multiLevelType w:val="hybridMultilevel"/>
     <w:tmpl w:val="FB6AD80A"/>
@@ -1409,7 +4859,7 @@
       </w:pPr>
     </w:lvl>
   </w:abstractNum>
-  <w:abstractNum w:abstractNumId="17" w15:restartNumberingAfterBreak="0">
+  <w:abstractNum w:abstractNumId="18" w15:restartNumberingAfterBreak="0">
     <w:nsid w:val="7B734274"/>
     <w:multiLevelType w:val="hybridMultilevel"/>
     <w:tmpl w:val="28DC00DE"/>
@@ -1532,22 +4982,22 @@
     <w:abstractNumId w:val="9"/>
   </w:num>
   <w:num w:numId="2">
-    <w:abstractNumId w:val="14"/>
+    <w:abstractNumId w:val="15"/>
   </w:num>
   <w:num w:numId="3">
-    <w:abstractNumId w:val="14"/>
+    <w:abstractNumId w:val="15"/>
   </w:num>
   <w:num w:numId="4">
-    <w:abstractNumId w:val="14"/>
+    <w:abstractNumId w:val="15"/>
   </w:num>
   <w:num w:numId="5">
-    <w:abstractNumId w:val="14"/>
+    <w:abstractNumId w:val="15"/>
   </w:num>
   <w:num w:numId="6">
     <w:abstractNumId w:val="8"/>
   </w:num>
   <w:num w:numId="7">
-    <w:abstractNumId w:val="17"/>
+    <w:abstractNumId w:val="18"/>
   </w:num>
   <w:num w:numId="8">
     <w:abstractNumId w:val="7"/>
@@ -1574,22 +5024,25 @@
     <w:abstractNumId w:val="0"/>
   </w:num>
   <w:num w:numId="16">
-    <w:abstractNumId w:val="16"/>
+    <w:abstractNumId w:val="17"/>
   </w:num>
   <w:num w:numId="17">
-    <w:abstractNumId w:val="13"/>
+    <w:abstractNumId w:val="14"/>
   </w:num>
   <w:num w:numId="18">
-    <w:abstractNumId w:val="11"/>
+    <w:abstractNumId w:val="12"/>
   </w:num>
   <w:num w:numId="19">
-    <w:abstractNumId w:val="15"/>
+    <w:abstractNumId w:val="16"/>
   </w:num>
   <w:num w:numId="20">
     <w:abstractNumId w:val="10"/>
   </w:num>
   <w:num w:numId="21">
-    <w:abstractNumId w:val="12"/>
+    <w:abstractNumId w:val="13"/>
+  </w:num>
+  <w:num w:numId="22">
+    <w:abstractNumId w:val="11"/>
   </w:num>
 </w:numbering>
 </file>
@@ -1718,6 +5171,7 @@
     <w:lsdException w:name="HTML Sample" w:semiHidden="1" w:unhideWhenUsed="1"/>
     <w:lsdException w:name="HTML Typewriter" w:semiHidden="1" w:unhideWhenUsed="1"/>
     <w:lsdException w:name="HTML Variable" w:semiHidden="1" w:unhideWhenUsed="1"/>
+    <w:lsdException w:name="Normal Table" w:semiHidden="1" w:unhideWhenUsed="1"/>
     <w:lsdException w:name="annotation subject" w:semiHidden="1" w:unhideWhenUsed="1"/>
     <w:lsdException w:name="No List" w:semiHidden="1" w:unhideWhenUsed="1"/>
     <w:lsdException w:name="Outline List 1" w:semiHidden="1" w:unhideWhenUsed="1"/>
@@ -1760,8 +5214,11 @@
     <w:lsdException w:name="Table Contemporary" w:semiHidden="1" w:unhideWhenUsed="1"/>
     <w:lsdException w:name="Table Elegant" w:semiHidden="1" w:unhideWhenUsed="1"/>
     <w:lsdException w:name="Table Professional" w:semiHidden="1" w:unhideWhenUsed="1"/>
+    <w:lsdException w:name="Table Subtle 1" w:semiHidden="1" w:unhideWhenUsed="1"/>
     <w:lsdException w:name="Table Subtle 2" w:semiHidden="1" w:unhideWhenUsed="1"/>
     <w:lsdException w:name="Table Web 1" w:semiHidden="1" w:unhideWhenUsed="1"/>
+    <w:lsdException w:name="Table Web 2" w:semiHidden="1" w:unhideWhenUsed="1"/>
+    <w:lsdException w:name="Table Web 3" w:semiHidden="1" w:unhideWhenUsed="1"/>
     <w:lsdException w:name="Balloon Text" w:semiHidden="1" w:unhideWhenUsed="1"/>
     <w:lsdException w:name="Table Grid" w:uiPriority="39"/>
     <w:lsdException w:name="Table Theme" w:semiHidden="1" w:unhideWhenUsed="1"/>
@@ -2504,7 +5961,6 @@
     <w:name w:val="List Paragraph"/>
     <w:basedOn w:val="Normal"/>
     <w:uiPriority w:val="34"/>
-    <w:semiHidden/>
     <w:unhideWhenUsed/>
     <w:qFormat/>
     <w:pPr>
@@ -2537,7 +5993,7 @@
     <w:name w:val="TOC Heading"/>
     <w:basedOn w:val="Ttulo1"/>
     <w:next w:val="Normal"/>
-    <w:uiPriority w:val="38"/>
+    <w:uiPriority w:val="39"/>
     <w:qFormat/>
     <w:pPr>
       <w:spacing w:after="1320"/>
@@ -3002,7 +6458,6 @@
     <w:name w:val="Hyperlink"/>
     <w:basedOn w:val="Tipodeletrapredefinidodopargrafo"/>
     <w:uiPriority w:val="99"/>
-    <w:semiHidden/>
     <w:unhideWhenUsed/>
     <w:rsid w:val="00414F89"/>
     <w:rPr>
@@ -3374,6 +6829,26 @@
       <w:rFonts w:ascii="Consolas" w:hAnsi="Consolas"/>
       <w:sz w:val="22"/>
       <w:szCs w:val="21"/>
+    </w:rPr>
+  </w:style>
+  <w:style w:type="paragraph" w:styleId="ndice3">
+    <w:name w:val="toc 3"/>
+    <w:basedOn w:val="Normal"/>
+    <w:next w:val="Normal"/>
+    <w:autoRedefine/>
+    <w:uiPriority w:val="39"/>
+    <w:unhideWhenUsed/>
+    <w:rsid w:val="00A718BB"/>
+    <w:pPr>
+      <w:spacing w:after="100" w:line="259" w:lineRule="auto"/>
+      <w:ind w:left="440"/>
+    </w:pPr>
+    <w:rPr>
+      <w:rFonts w:eastAsiaTheme="minorEastAsia" w:cs="Times New Roman"/>
+      <w:color w:val="auto"/>
+      <w:sz w:val="22"/>
+      <w:szCs w:val="22"/>
+      <w:lang w:eastAsia="pt-PT"/>
     </w:rPr>
   </w:style>
 </w:styles>

</xml_diff>